<commit_message>
Minor updates to Setup Instructions and updated screenshots in Documentation
</commit_message>
<xml_diff>
--- a/Administration/CoEStarterKit/CoE Starter Kit - Setup Instructions.docx
+++ b/Administration/CoEStarterKit/CoE Starter Kit - Setup Instructions.docx
@@ -1,6 +1,6 @@
 
 <file path=word/document.xml><?xml version="1.0" encoding="utf-8"?>
-<w:document xmlns:wpc="http://schemas.microsoft.com/office/word/2010/wordprocessingCanvas" xmlns:cx="http://schemas.microsoft.com/office/drawing/2014/chartex" xmlns:cx1="http://schemas.microsoft.com/office/drawing/2015/9/8/chartex" xmlns:cx2="http://schemas.microsoft.com/office/drawing/2015/10/21/chartex" xmlns:cx3="http://schemas.microsoft.com/office/drawing/2016/5/9/chartex" xmlns:cx4="http://schemas.microsoft.com/office/drawing/2016/5/10/chartex" xmlns:cx5="http://schemas.microsoft.com/office/drawing/2016/5/11/chartex" xmlns:cx6="http://schemas.microsoft.com/office/drawing/2016/5/12/chartex" xmlns:cx7="http://schemas.microsoft.com/office/drawing/2016/5/13/chartex" xmlns:cx8="http://schemas.microsoft.com/office/drawing/2016/5/14/chartex" xmlns:mc="http://schemas.openxmlformats.org/markup-compatibility/2006" xmlns:aink="http://schemas.microsoft.com/office/drawing/2016/ink" xmlns:am3d="http://schemas.microsoft.com/office/drawing/2017/model3d" xmlns:o="urn:schemas-microsoft-com:office:office" xmlns:r="http://schemas.openxmlformats.org/officeDocument/2006/relationships" xmlns:m="http://schemas.openxmlformats.org/officeDocument/2006/math" xmlns:v="urn:schemas-microsoft-com:vml" xmlns:wp14="http://schemas.microsoft.com/office/word/2010/wordprocessingDrawing" xmlns:wp="http://schemas.openxmlformats.org/drawingml/2006/wordprocessingDrawing" xmlns:w10="urn:schemas-microsoft-com:office:word" xmlns:w="http://schemas.openxmlformats.org/wordprocessingml/2006/main" xmlns:w14="http://schemas.microsoft.com/office/word/2010/wordml" xmlns:w15="http://schemas.microsoft.com/office/word/2012/wordml" xmlns:w16cid="http://schemas.microsoft.com/office/word/2016/wordml/cid" xmlns:w16se="http://schemas.microsoft.com/office/word/2015/wordml/symex" xmlns:wpg="http://schemas.microsoft.com/office/word/2010/wordprocessingGroup" xmlns:wpi="http://schemas.microsoft.com/office/word/2010/wordprocessingInk" xmlns:wne="http://schemas.microsoft.com/office/word/2006/wordml" xmlns:wps="http://schemas.microsoft.com/office/word/2010/wordprocessingShape" mc:Ignorable="w14 w15 w16se w16cid wp14">
+<w:document xmlns:wpc="http://schemas.microsoft.com/office/word/2010/wordprocessingCanvas" xmlns:cx="http://schemas.microsoft.com/office/drawing/2014/chartex" xmlns:cx1="http://schemas.microsoft.com/office/drawing/2015/9/8/chartex" xmlns:cx2="http://schemas.microsoft.com/office/drawing/2015/10/21/chartex" xmlns:cx3="http://schemas.microsoft.com/office/drawing/2016/5/9/chartex" xmlns:cx4="http://schemas.microsoft.com/office/drawing/2016/5/10/chartex" xmlns:cx5="http://schemas.microsoft.com/office/drawing/2016/5/11/chartex" xmlns:cx6="http://schemas.microsoft.com/office/drawing/2016/5/12/chartex" xmlns:cx7="http://schemas.microsoft.com/office/drawing/2016/5/13/chartex" xmlns:cx8="http://schemas.microsoft.com/office/drawing/2016/5/14/chartex" xmlns:mc="http://schemas.openxmlformats.org/markup-compatibility/2006" xmlns:aink="http://schemas.microsoft.com/office/drawing/2016/ink" xmlns:am3d="http://schemas.microsoft.com/office/drawing/2017/model3d" xmlns:o="urn:schemas-microsoft-com:office:office" xmlns:r="http://schemas.openxmlformats.org/officeDocument/2006/relationships" xmlns:m="http://schemas.openxmlformats.org/officeDocument/2006/math" xmlns:v="urn:schemas-microsoft-com:vml" xmlns:wp14="http://schemas.microsoft.com/office/word/2010/wordprocessingDrawing" xmlns:wp="http://schemas.openxmlformats.org/drawingml/2006/wordprocessingDrawing" xmlns:w10="urn:schemas-microsoft-com:office:word" xmlns:w="http://schemas.openxmlformats.org/wordprocessingml/2006/main" xmlns:w14="http://schemas.microsoft.com/office/word/2010/wordml" xmlns:w15="http://schemas.microsoft.com/office/word/2012/wordml" xmlns:w16cex="http://schemas.microsoft.com/office/word/2018/wordml/cex" xmlns:w16cid="http://schemas.microsoft.com/office/word/2016/wordml/cid" xmlns:w16="http://schemas.microsoft.com/office/word/2018/wordml" xmlns:w16se="http://schemas.microsoft.com/office/word/2015/wordml/symex" xmlns:wpg="http://schemas.microsoft.com/office/word/2010/wordprocessingGroup" xmlns:wpi="http://schemas.microsoft.com/office/word/2010/wordprocessingInk" xmlns:wne="http://schemas.microsoft.com/office/word/2006/wordml" xmlns:wps="http://schemas.microsoft.com/office/word/2010/wordprocessingShape" mc:Ignorable="w14 w15 w16se w16cid w16 w16cex wp14">
   <w:body>
     <w:tbl>
       <w:tblPr>
@@ -227,7 +227,7 @@
               </w:rPr>
               <w:t xml:space="preserve">Download the most updated assets from the </w:t>
             </w:r>
-            <w:hyperlink r:id="rId7" w:history="1">
+            <w:hyperlink r:id="rId10" w:history="1">
               <w:r>
                 <w:rPr>
                   <w:rStyle w:val="Hyperlink"/>
@@ -262,7 +262,7 @@
               </w:rPr>
               <w:t xml:space="preserve">The entire content package can be downloaded directly at </w:t>
             </w:r>
-            <w:hyperlink r:id="rId8" w:history="1">
+            <w:hyperlink r:id="rId11" w:history="1">
               <w:r>
                 <w:rPr>
                   <w:rStyle w:val="Hyperlink"/>
@@ -409,8 +409,6 @@
           <w:r>
             <w:t>Contents</w:t>
           </w:r>
-          <w:bookmarkStart w:id="0" w:name="_GoBack"/>
-          <w:bookmarkEnd w:id="0"/>
         </w:p>
         <w:p>
           <w:pPr>
@@ -2139,14 +2137,14 @@
       <w:pPr>
         <w:pStyle w:val="Heading2"/>
       </w:pPr>
-      <w:bookmarkStart w:id="1" w:name="_PreRequisites"/>
-      <w:bookmarkStart w:id="2" w:name="_Toc31881456"/>
-      <w:bookmarkEnd w:id="1"/>
+      <w:bookmarkStart w:id="0" w:name="_PreRequisites"/>
+      <w:bookmarkStart w:id="1" w:name="_Toc31881456"/>
+      <w:bookmarkEnd w:id="0"/>
       <w:r>
         <w:lastRenderedPageBreak/>
         <w:t>PreRequisites</w:t>
       </w:r>
-      <w:bookmarkEnd w:id="2"/>
+      <w:bookmarkEnd w:id="1"/>
     </w:p>
     <w:p>
       <w:pPr>
@@ -2206,7 +2204,7 @@
           <w:rFonts w:cs="Segoe UI"/>
         </w:rPr>
       </w:pPr>
-      <w:hyperlink r:id="rId9" w:history="1">
+      <w:hyperlink r:id="rId12" w:history="1">
         <w:r>
           <w:rPr>
             <w:rStyle w:val="Hyperlink"/>
@@ -2620,13 +2618,13 @@
       <w:pPr>
         <w:pStyle w:val="Heading2"/>
       </w:pPr>
-      <w:bookmarkStart w:id="3" w:name="_Toc29197502"/>
-      <w:bookmarkStart w:id="4" w:name="_Toc31881457"/>
+      <w:bookmarkStart w:id="2" w:name="_Toc29197502"/>
+      <w:bookmarkStart w:id="3" w:name="_Toc31881457"/>
       <w:r>
         <w:t>Disclaimer</w:t>
       </w:r>
+      <w:bookmarkEnd w:id="2"/>
       <w:bookmarkEnd w:id="3"/>
-      <w:bookmarkEnd w:id="4"/>
     </w:p>
     <w:p>
       <w:r>
@@ -2640,7 +2638,7 @@
       <w:r>
         <w:t xml:space="preserve">) Starter Kit is not supported by the Power Platform product team (which is true for all tools available in </w:t>
       </w:r>
-      <w:hyperlink r:id="rId10" w:history="1">
+      <w:hyperlink r:id="rId13" w:history="1">
         <w:r>
           <w:rPr>
             <w:rStyle w:val="Hyperlink"/>
@@ -2651,7 +2649,7 @@
       <w:r>
         <w:t xml:space="preserve">). We are a small team in Engineering who built this unsupported community sample solution for anyone to use and modify as their own, made available to customers on an as-is basis via an </w:t>
       </w:r>
-      <w:hyperlink r:id="rId11" w:history="1">
+      <w:hyperlink r:id="rId14" w:history="1">
         <w:r>
           <w:t>MIT license</w:t>
         </w:r>
@@ -2699,7 +2697,7 @@
       <w:r>
         <w:t xml:space="preserve">If the issue is not addressed in the documentation, raise a new issue in the </w:t>
       </w:r>
-      <w:hyperlink r:id="rId12" w:history="1">
+      <w:hyperlink r:id="rId15" w:history="1">
         <w:r>
           <w:rPr>
             <w:rStyle w:val="Hyperlink"/>
@@ -2715,22 +2713,22 @@
       <w:pPr>
         <w:pStyle w:val="Heading2"/>
       </w:pPr>
-      <w:bookmarkStart w:id="5" w:name="_Toc518332322"/>
-      <w:bookmarkStart w:id="6" w:name="_Toc10364660"/>
-      <w:bookmarkStart w:id="7" w:name="_Toc27598610"/>
-      <w:bookmarkStart w:id="8" w:name="_Toc29197503"/>
-      <w:bookmarkStart w:id="9" w:name="_Toc31881458"/>
+      <w:bookmarkStart w:id="4" w:name="_Toc518332322"/>
+      <w:bookmarkStart w:id="5" w:name="_Toc10364660"/>
+      <w:bookmarkStart w:id="6" w:name="_Toc27598610"/>
+      <w:bookmarkStart w:id="7" w:name="_Toc29197503"/>
+      <w:bookmarkStart w:id="8" w:name="_Toc31881458"/>
       <w:r>
         <w:t xml:space="preserve">Purpose of this </w:t>
       </w:r>
+      <w:bookmarkEnd w:id="4"/>
       <w:bookmarkEnd w:id="5"/>
       <w:bookmarkEnd w:id="6"/>
+      <w:r>
+        <w:t>Document</w:t>
+      </w:r>
       <w:bookmarkEnd w:id="7"/>
-      <w:r>
-        <w:t>Document</w:t>
-      </w:r>
       <w:bookmarkEnd w:id="8"/>
-      <w:bookmarkEnd w:id="9"/>
     </w:p>
     <w:p>
       <w:r>
@@ -2765,7 +2763,7 @@
       <w:r>
         <w:t xml:space="preserve"> Toolkit, please read </w:t>
       </w:r>
-      <w:hyperlink r:id="rId13" w:history="1">
+      <w:hyperlink r:id="rId16" w:history="1">
         <w:proofErr w:type="spellStart"/>
         <w:r>
           <w:rPr>
@@ -2790,10 +2788,10 @@
           <w:rFonts w:cs="Segoe UI"/>
         </w:rPr>
       </w:pPr>
-      <w:bookmarkStart w:id="10" w:name="_Toc29197512"/>
-      <w:bookmarkStart w:id="11" w:name="_Ref29980111"/>
-      <w:bookmarkStart w:id="12" w:name="_Ref29980138"/>
-      <w:bookmarkStart w:id="13" w:name="_Toc31881459"/>
+      <w:bookmarkStart w:id="9" w:name="_Toc29197512"/>
+      <w:bookmarkStart w:id="10" w:name="_Ref29980111"/>
+      <w:bookmarkStart w:id="11" w:name="_Ref29980138"/>
+      <w:bookmarkStart w:id="12" w:name="_Toc31881459"/>
       <w:r>
         <w:rPr>
           <w:rFonts w:cs="Segoe UI"/>
@@ -2806,75 +2804,75 @@
         </w:rPr>
         <w:t>Setup Instructions</w:t>
       </w:r>
+      <w:bookmarkEnd w:id="9"/>
       <w:bookmarkEnd w:id="10"/>
       <w:bookmarkEnd w:id="11"/>
       <w:bookmarkEnd w:id="12"/>
+    </w:p>
+    <w:p>
+      <w:pPr>
+        <w:rPr>
+          <w:rFonts w:cs="Segoe UI"/>
+        </w:rPr>
+      </w:pPr>
+      <w:r>
+        <w:rPr>
+          <w:rFonts w:cs="Segoe UI"/>
+        </w:rPr>
+        <w:t xml:space="preserve">There are multiple components provided in this starter kit, each will require some configuration to install. The installation instructions have been segmented based on the set of components that should be grouped and installed together, and dependencies on other segments are outlined in each section. </w:t>
+      </w:r>
+    </w:p>
+    <w:p>
+      <w:pPr>
+        <w:pStyle w:val="Heading2"/>
+        <w:rPr>
+          <w:rFonts w:cs="Segoe UI"/>
+        </w:rPr>
+      </w:pPr>
+      <w:bookmarkStart w:id="13" w:name="_Step_1:_Import"/>
+      <w:bookmarkStart w:id="14" w:name="_Ref28961105"/>
+      <w:bookmarkStart w:id="15" w:name="_Toc29197513"/>
+      <w:bookmarkStart w:id="16" w:name="_Toc31881460"/>
       <w:bookmarkEnd w:id="13"/>
-    </w:p>
-    <w:p>
-      <w:pPr>
-        <w:rPr>
-          <w:rFonts w:cs="Segoe UI"/>
-        </w:rPr>
-      </w:pPr>
-      <w:r>
-        <w:rPr>
-          <w:rFonts w:cs="Segoe UI"/>
-        </w:rPr>
-        <w:t xml:space="preserve">There are multiple components provided in this starter kit, each will require some configuration to install. The installation instructions have been segmented based on the set of components that should be grouped and installed together, and dependencies on other segments are outlined in each section. </w:t>
-      </w:r>
-    </w:p>
-    <w:p>
-      <w:pPr>
-        <w:pStyle w:val="Heading2"/>
-        <w:rPr>
-          <w:rFonts w:cs="Segoe UI"/>
-        </w:rPr>
-      </w:pPr>
-      <w:bookmarkStart w:id="14" w:name="_Step_1:_Import"/>
-      <w:bookmarkStart w:id="15" w:name="_Ref28961105"/>
-      <w:bookmarkStart w:id="16" w:name="_Toc29197513"/>
-      <w:bookmarkStart w:id="17" w:name="_Toc31881460"/>
+      <w:r>
+        <w:rPr>
+          <w:rFonts w:cs="Segoe UI"/>
+        </w:rPr>
+        <w:t xml:space="preserve">Step 1: </w:t>
+      </w:r>
+      <w:r>
+        <w:rPr>
+          <w:rFonts w:cs="Segoe UI"/>
+        </w:rPr>
+        <w:t>I</w:t>
+      </w:r>
+      <w:r>
+        <w:rPr>
+          <w:rFonts w:cs="Segoe UI"/>
+        </w:rPr>
+        <w:t>mp</w:t>
+      </w:r>
+      <w:r>
+        <w:rPr>
+          <w:rFonts w:cs="Segoe UI"/>
+        </w:rPr>
+        <w:t xml:space="preserve">ort </w:t>
+      </w:r>
+      <w:r>
+        <w:rPr>
+          <w:rFonts w:cs="Segoe UI"/>
+        </w:rPr>
+        <w:t xml:space="preserve">the </w:t>
+      </w:r>
+      <w:r>
+        <w:rPr>
+          <w:rFonts w:cs="Segoe UI"/>
+        </w:rPr>
+        <w:t>solution</w:t>
+      </w:r>
       <w:bookmarkEnd w:id="14"/>
-      <w:r>
-        <w:rPr>
-          <w:rFonts w:cs="Segoe UI"/>
-        </w:rPr>
-        <w:t xml:space="preserve">Step 1: </w:t>
-      </w:r>
-      <w:r>
-        <w:rPr>
-          <w:rFonts w:cs="Segoe UI"/>
-        </w:rPr>
-        <w:t>I</w:t>
-      </w:r>
-      <w:r>
-        <w:rPr>
-          <w:rFonts w:cs="Segoe UI"/>
-        </w:rPr>
-        <w:t>mp</w:t>
-      </w:r>
-      <w:r>
-        <w:rPr>
-          <w:rFonts w:cs="Segoe UI"/>
-        </w:rPr>
-        <w:t xml:space="preserve">ort </w:t>
-      </w:r>
-      <w:r>
-        <w:rPr>
-          <w:rFonts w:cs="Segoe UI"/>
-        </w:rPr>
-        <w:t xml:space="preserve">the </w:t>
-      </w:r>
-      <w:r>
-        <w:rPr>
-          <w:rFonts w:cs="Segoe UI"/>
-        </w:rPr>
-        <w:t>solution</w:t>
-      </w:r>
       <w:bookmarkEnd w:id="15"/>
       <w:bookmarkEnd w:id="16"/>
-      <w:bookmarkEnd w:id="17"/>
     </w:p>
     <w:p>
       <w:pPr>
@@ -2961,7 +2959,7 @@
         </w:rPr>
         <w:t xml:space="preserve"> starter kit compressed file (</w:t>
       </w:r>
-      <w:hyperlink r:id="rId14" w:history="1">
+      <w:hyperlink r:id="rId17" w:history="1">
         <w:r>
           <w:rPr>
             <w:rStyle w:val="Hyperlink"/>
@@ -3049,7 +3047,7 @@
         </w:rPr>
         <w:t xml:space="preserve">Please see the following for information about </w:t>
       </w:r>
-      <w:hyperlink r:id="rId15" w:history="1">
+      <w:hyperlink r:id="rId18" w:history="1">
         <w:r>
           <w:rPr>
             <w:rStyle w:val="Hyperlink"/>
@@ -3064,7 +3062,7 @@
         </w:rPr>
         <w:t xml:space="preserve"> and </w:t>
       </w:r>
-      <w:hyperlink r:id="rId16" w:history="1">
+      <w:hyperlink r:id="rId19" w:history="1">
         <w:r>
           <w:rPr>
             <w:rStyle w:val="Hyperlink"/>
@@ -3097,7 +3095,7 @@
         </w:rPr>
         <w:t xml:space="preserve">Go to </w:t>
       </w:r>
-      <w:hyperlink r:id="rId17" w:history="1">
+      <w:hyperlink r:id="rId20" w:history="1">
         <w:r>
           <w:rPr>
             <w:rStyle w:val="Hyperlink"/>
@@ -3197,7 +3195,7 @@
                     <pic:cNvPicPr/>
                   </pic:nvPicPr>
                   <pic:blipFill>
-                    <a:blip r:embed="rId18" cstate="print">
+                    <a:blip r:embed="rId21" cstate="print">
                       <a:extLst>
                         <a:ext uri="{28A0092B-C50C-407E-A947-70E740481C1C}">
                           <a14:useLocalDpi xmlns:a14="http://schemas.microsoft.com/office/drawing/2010/main" val="0"/>
@@ -3243,7 +3241,7 @@
                     <pic:cNvPicPr/>
                   </pic:nvPicPr>
                   <pic:blipFill>
-                    <a:blip r:embed="rId19"/>
+                    <a:blip r:embed="rId22"/>
                     <a:stretch>
                       <a:fillRect/>
                     </a:stretch>
@@ -3334,7 +3332,7 @@
         </w:rPr>
         <w:t xml:space="preserve">Go to </w:t>
       </w:r>
-      <w:hyperlink r:id="rId20" w:history="1">
+      <w:hyperlink r:id="rId23" w:history="1">
         <w:r>
           <w:rPr>
             <w:rStyle w:val="Hyperlink"/>
@@ -3435,7 +3433,7 @@
                     <pic:cNvPicPr/>
                   </pic:nvPicPr>
                   <pic:blipFill>
-                    <a:blip r:embed="rId21" cstate="print">
+                    <a:blip r:embed="rId24" cstate="print">
                       <a:extLst>
                         <a:ext uri="{28A0092B-C50C-407E-A947-70E740481C1C}">
                           <a14:useLocalDpi xmlns:a14="http://schemas.microsoft.com/office/drawing/2010/main" val="0"/>
@@ -3558,7 +3556,7 @@
                     <pic:cNvPicPr/>
                   </pic:nvPicPr>
                   <pic:blipFill>
-                    <a:blip r:embed="rId22">
+                    <a:blip r:embed="rId25">
                       <a:extLst>
                         <a:ext uri="{28A0092B-C50C-407E-A947-70E740481C1C}">
                           <a14:useLocalDpi xmlns:a14="http://schemas.microsoft.com/office/drawing/2010/main" val="0"/>
@@ -3772,9 +3770,116 @@
         <w:rPr>
           <w:rFonts w:cs="Segoe UI"/>
         </w:rPr>
-        <w:t xml:space="preserve">warnings for flows </w:t>
-      </w:r>
-    </w:p>
+        <w:t>warnings f</w:t>
+      </w:r>
+      <w:bookmarkStart w:id="17" w:name="_GoBack"/>
+      <w:bookmarkEnd w:id="17"/>
+      <w:r>
+        <w:rPr>
+          <w:rFonts w:cs="Segoe UI"/>
+        </w:rPr>
+        <w:t xml:space="preserve">or flows </w:t>
+      </w:r>
+    </w:p>
+    <w:p>
+      <w:r>
+        <w:rPr>
+          <w:b/>
+          <w:bCs/>
+          <w:color w:val="FF0000"/>
+        </w:rPr>
+        <w:t>NOTE</w:t>
+      </w:r>
+      <w:r>
+        <w:rPr>
+          <w:b/>
+          <w:bCs/>
+          <w:color w:val="FF0000"/>
+        </w:rPr>
+        <w:t xml:space="preserve">: </w:t>
+      </w:r>
+      <w:r>
+        <w:rPr>
+          <w:b/>
+          <w:bCs/>
+          <w:color w:val="FF0000"/>
+        </w:rPr>
+        <w:t xml:space="preserve">Some users may get an Invalid Argument on trying to import the solution. This is due to a breaking change on the CDS side for pre-existing solutions on an older version that use Environment Variables. A fix is being rolled out and should be in all tenants in the next two weeks. In the meantime, if you are experiencing this issue, please </w:t>
+      </w:r>
+      <w:r>
+        <w:rPr>
+          <w:b/>
+          <w:bCs/>
+          <w:color w:val="FF0000"/>
+        </w:rPr>
+        <w:t xml:space="preserve">import the solution in this folder: </w:t>
+      </w:r>
+      <w:hyperlink r:id="rId26" w:history="1">
+        <w:r>
+          <w:rPr>
+            <w:rStyle w:val="Hyperlink"/>
+            <w:b/>
+            <w:bCs/>
+            <w:color w:val="auto"/>
+          </w:rPr>
+          <w:t>https://github.com/microsoft/powerapps-tools/tree/master/Administration/CoEStarterKit/TEMP%20FIX%20for%20Invalid%20Argument%20Error</w:t>
+        </w:r>
+      </w:hyperlink>
+      <w:r>
+        <w:rPr>
+          <w:b/>
+          <w:bCs/>
+        </w:rPr>
+        <w:t xml:space="preserve"> </w:t>
+      </w:r>
+      <w:r>
+        <w:rPr>
+          <w:noProof/>
+        </w:rPr>
+        <w:br/>
+      </w:r>
+      <w:r>
+        <w:rPr>
+          <w:noProof/>
+        </w:rPr>
+        <w:drawing>
+          <wp:inline distT="0" distB="0" distL="0" distR="0" wp14:anchorId="7C947017" wp14:editId="6E863079">
+            <wp:extent cx="3592487" cy="2505075"/>
+            <wp:effectExtent l="0" t="0" r="8255" b="0"/>
+            <wp:docPr id="5" name="Picture 5" descr="A screenshot of a cell phone&#10;&#10;Description automatically generated"/>
+            <wp:cNvGraphicFramePr>
+              <a:graphicFrameLocks xmlns:a="http://schemas.openxmlformats.org/drawingml/2006/main" noChangeAspect="1"/>
+            </wp:cNvGraphicFramePr>
+            <a:graphic xmlns:a="http://schemas.openxmlformats.org/drawingml/2006/main">
+              <a:graphicData uri="http://schemas.openxmlformats.org/drawingml/2006/picture">
+                <pic:pic xmlns:pic="http://schemas.openxmlformats.org/drawingml/2006/picture">
+                  <pic:nvPicPr>
+                    <pic:cNvPr id="1" name=""/>
+                    <pic:cNvPicPr/>
+                  </pic:nvPicPr>
+                  <pic:blipFill>
+                    <a:blip r:embed="rId27"/>
+                    <a:stretch>
+                      <a:fillRect/>
+                    </a:stretch>
+                  </pic:blipFill>
+                  <pic:spPr>
+                    <a:xfrm>
+                      <a:off x="0" y="0"/>
+                      <a:ext cx="3595663" cy="2507290"/>
+                    </a:xfrm>
+                    <a:prstGeom prst="rect">
+                      <a:avLst/>
+                    </a:prstGeom>
+                  </pic:spPr>
+                </pic:pic>
+              </a:graphicData>
+            </a:graphic>
+          </wp:inline>
+        </w:drawing>
+      </w:r>
+    </w:p>
+    <w:p/>
     <w:p>
       <w:pPr>
         <w:pStyle w:val="ListParagraph"/>
@@ -4076,10 +4181,9 @@
         <w:rPr>
           <w:rFonts w:cs="Segoe UI"/>
         </w:rPr>
-        <w:lastRenderedPageBreak/>
         <w:t xml:space="preserve">Navigate to </w:t>
       </w:r>
-      <w:hyperlink r:id="rId23" w:history="1">
+      <w:hyperlink r:id="rId28" w:history="1">
         <w:r>
           <w:rPr>
             <w:rStyle w:val="Hyperlink"/>
@@ -4698,6 +4802,7 @@
         <w:rPr>
           <w:rFonts w:cs="Segoe UI"/>
         </w:rPr>
+        <w:lastRenderedPageBreak/>
         <w:t>Description</w:t>
       </w:r>
     </w:p>
@@ -4729,7 +4834,21 @@
         <w:rPr>
           <w:rFonts w:cs="Segoe UI"/>
         </w:rPr>
-        <w:t>. This means, you only have to set the value once and it will be used in all necessary flows and apps.</w:t>
+        <w:t xml:space="preserve">. This means, you only </w:t>
+      </w:r>
+      <w:proofErr w:type="gramStart"/>
+      <w:r>
+        <w:rPr>
+          <w:rFonts w:cs="Segoe UI"/>
+        </w:rPr>
+        <w:t>have to</w:t>
+      </w:r>
+      <w:proofErr w:type="gramEnd"/>
+      <w:r>
+        <w:rPr>
+          <w:rFonts w:cs="Segoe UI"/>
+        </w:rPr>
+        <w:t xml:space="preserve"> set the value once and it will be used in all necessary flows and apps.</w:t>
       </w:r>
     </w:p>
     <w:p>
@@ -4752,11 +4871,19 @@
           <w:rFonts w:cs="Segoe UI"/>
         </w:rPr>
       </w:pPr>
-      <w:r>
-        <w:rPr>
-          <w:rFonts w:cs="Segoe UI"/>
-        </w:rPr>
-        <w:t>All of t</w:t>
+      <w:proofErr w:type="gramStart"/>
+      <w:r>
+        <w:rPr>
+          <w:rFonts w:cs="Segoe UI"/>
+        </w:rPr>
+        <w:t>All of</w:t>
+      </w:r>
+      <w:proofErr w:type="gramEnd"/>
+      <w:r>
+        <w:rPr>
+          <w:rFonts w:cs="Segoe UI"/>
+        </w:rPr>
+        <w:t xml:space="preserve"> t</w:t>
       </w:r>
       <w:r>
         <w:rPr>
@@ -4855,7 +4982,7 @@
                     <pic:cNvPicPr/>
                   </pic:nvPicPr>
                   <pic:blipFill>
-                    <a:blip r:embed="rId24">
+                    <a:blip r:embed="rId29">
                       <a:extLst>
                         <a:ext uri="{28A0092B-C50C-407E-A947-70E740481C1C}">
                           <a14:useLocalDpi xmlns:a14="http://schemas.microsoft.com/office/drawing/2010/main" val="0"/>
@@ -4958,7 +5085,7 @@
         </w:rPr>
         <w:t xml:space="preserve">Navigate to </w:t>
       </w:r>
-      <w:hyperlink r:id="rId25" w:history="1">
+      <w:hyperlink r:id="rId30" w:history="1">
         <w:r>
           <w:rPr>
             <w:rStyle w:val="Hyperlink"/>
@@ -4989,7 +5116,6 @@
         <w:rPr>
           <w:rFonts w:cs="Segoe UI"/>
         </w:rPr>
-        <w:lastRenderedPageBreak/>
         <w:t xml:space="preserve">In the left navigation, click on </w:t>
       </w:r>
       <w:r>
@@ -5053,7 +5179,21 @@
         <w:rPr>
           <w:rFonts w:cs="Segoe UI"/>
         </w:rPr>
-        <w:t>Filter the Default Solution to only show Environment Variables by changing the view to Environment variable on the right hand side</w:t>
+        <w:t xml:space="preserve">Filter the Default Solution to only show Environment Variables by changing the view to Environment variable on the </w:t>
+      </w:r>
+      <w:proofErr w:type="gramStart"/>
+      <w:r>
+        <w:rPr>
+          <w:rFonts w:cs="Segoe UI"/>
+        </w:rPr>
+        <w:t>right hand</w:t>
+      </w:r>
+      <w:proofErr w:type="gramEnd"/>
+      <w:r>
+        <w:rPr>
+          <w:rFonts w:cs="Segoe UI"/>
+        </w:rPr>
+        <w:t xml:space="preserve"> side</w:t>
       </w:r>
       <w:r>
         <w:rPr>
@@ -5081,7 +5221,7 @@
                     <pic:cNvPicPr/>
                   </pic:nvPicPr>
                   <pic:blipFill>
-                    <a:blip r:embed="rId26"/>
+                    <a:blip r:embed="rId31"/>
                     <a:stretch>
                       <a:fillRect/>
                     </a:stretch>
@@ -5165,7 +5305,7 @@
                     <pic:cNvPicPr/>
                   </pic:nvPicPr>
                   <pic:blipFill>
-                    <a:blip r:embed="rId27"/>
+                    <a:blip r:embed="rId32"/>
                     <a:stretch>
                       <a:fillRect/>
                     </a:stretch>
@@ -5235,7 +5375,7 @@
             <w:r>
               <w:t xml:space="preserve">For a US environment </w:t>
             </w:r>
-            <w:hyperlink r:id="rId28" w:history="1">
+            <w:hyperlink r:id="rId33" w:history="1">
               <w:r>
                 <w:rPr>
                   <w:rStyle w:val="Hyperlink"/>
@@ -5250,7 +5390,7 @@
             </w:r>
           </w:p>
           <w:p>
-            <w:hyperlink r:id="rId29" w:history="1">
+            <w:hyperlink r:id="rId34" w:history="1">
               <w:r>
                 <w:rPr>
                   <w:rStyle w:val="Hyperlink"/>
@@ -5335,6 +5475,7 @@
         </w:rPr>
       </w:pPr>
       <w:r>
+        <w:lastRenderedPageBreak/>
         <w:br/>
       </w:r>
     </w:p>
@@ -5558,6 +5699,7 @@
         <w:t>#</w:t>
       </w:r>
       <w:proofErr w:type="spellStart"/>
+      <w:proofErr w:type="gramStart"/>
       <w:r>
         <w:rPr>
           <w:rFonts w:ascii="Consolas" w:hAnsi="Consolas" w:cs="Consolas"/>
@@ -5579,6 +5721,7 @@
         </w:rPr>
         <w:t>;</w:t>
       </w:r>
+      <w:proofErr w:type="gramEnd"/>
     </w:p>
     <w:p>
       <w:pPr>
@@ -5651,6 +5794,7 @@
         </w:rPr>
         <w:t xml:space="preserve"> </w:t>
       </w:r>
+      <w:proofErr w:type="gramStart"/>
       <w:r>
         <w:rPr>
           <w:rFonts w:ascii="Consolas" w:hAnsi="Consolas" w:cs="Consolas"/>
@@ -5671,6 +5815,7 @@
         </w:rPr>
         <w:t>;</w:t>
       </w:r>
+      <w:proofErr w:type="gramEnd"/>
     </w:p>
     <w:p>
       <w:pPr>
@@ -5724,6 +5869,7 @@
         <w:t xml:space="preserve">: </w:t>
       </w:r>
       <w:proofErr w:type="spellStart"/>
+      <w:proofErr w:type="gramStart"/>
       <w:r>
         <w:rPr>
           <w:rFonts w:ascii="Consolas" w:hAnsi="Consolas" w:cs="Consolas"/>
@@ -5745,6 +5891,7 @@
         </w:rPr>
         <w:t>;</w:t>
       </w:r>
+      <w:proofErr w:type="gramEnd"/>
     </w:p>
     <w:p>
       <w:pPr>
@@ -5933,6 +6080,7 @@
         </w:rPr>
         <w:t xml:space="preserve"> </w:t>
       </w:r>
+      <w:proofErr w:type="gramStart"/>
       <w:r>
         <w:rPr>
           <w:rFonts w:ascii="Consolas" w:hAnsi="Consolas" w:cs="Consolas"/>
@@ -5953,6 +6101,7 @@
         </w:rPr>
         <w:t>;</w:t>
       </w:r>
+      <w:proofErr w:type="gramEnd"/>
     </w:p>
     <w:p>
       <w:pPr>
@@ -6028,6 +6177,7 @@
         <w:t>#</w:t>
       </w:r>
       <w:proofErr w:type="spellStart"/>
+      <w:proofErr w:type="gramStart"/>
       <w:r>
         <w:rPr>
           <w:rFonts w:ascii="Consolas" w:hAnsi="Consolas" w:cs="Consolas"/>
@@ -6049,6 +6199,7 @@
         </w:rPr>
         <w:t>;</w:t>
       </w:r>
+      <w:proofErr w:type="gramEnd"/>
     </w:p>
     <w:p>
       <w:pPr>
@@ -6101,6 +6252,7 @@
         </w:rPr>
         <w:t xml:space="preserve">: </w:t>
       </w:r>
+      <w:proofErr w:type="gramStart"/>
       <w:r>
         <w:rPr>
           <w:rFonts w:ascii="Consolas" w:hAnsi="Consolas" w:cs="Consolas"/>
@@ -6121,6 +6273,7 @@
         </w:rPr>
         <w:t>;</w:t>
       </w:r>
+      <w:proofErr w:type="gramEnd"/>
     </w:p>
     <w:p>
       <w:pPr>
@@ -6173,6 +6326,7 @@
         </w:rPr>
         <w:t xml:space="preserve">: </w:t>
       </w:r>
+      <w:proofErr w:type="gramStart"/>
       <w:r>
         <w:rPr>
           <w:rFonts w:ascii="Consolas" w:hAnsi="Consolas" w:cs="Consolas"/>
@@ -6193,6 +6347,7 @@
         </w:rPr>
         <w:t>;</w:t>
       </w:r>
+      <w:proofErr w:type="gramEnd"/>
     </w:p>
     <w:p>
       <w:pPr>
@@ -6253,7 +6408,18 @@
           <w:szCs w:val="12"/>
           <w:lang w:val="en-GB"/>
         </w:rPr>
-        <w:t>inline-block</w:t>
+        <w:t>inline-</w:t>
+      </w:r>
+      <w:proofErr w:type="gramStart"/>
+      <w:r>
+        <w:rPr>
+          <w:rFonts w:ascii="Consolas" w:hAnsi="Consolas" w:cs="Consolas"/>
+          <w:color w:val="0000FF"/>
+          <w:sz w:val="12"/>
+          <w:szCs w:val="12"/>
+          <w:lang w:val="en-GB"/>
+        </w:rPr>
+        <w:t>block</w:t>
       </w:r>
       <w:r>
         <w:rPr>
@@ -6265,6 +6431,7 @@
         </w:rPr>
         <w:t>;</w:t>
       </w:r>
+      <w:proofErr w:type="gramEnd"/>
     </w:p>
     <w:p>
       <w:pPr>
@@ -6413,6 +6580,7 @@
         </w:rPr>
         <w:t xml:space="preserve">: </w:t>
       </w:r>
+      <w:proofErr w:type="gramStart"/>
       <w:r>
         <w:rPr>
           <w:rFonts w:ascii="Consolas" w:hAnsi="Consolas" w:cs="Consolas"/>
@@ -6433,6 +6601,7 @@
         </w:rPr>
         <w:t>;</w:t>
       </w:r>
+      <w:proofErr w:type="gramEnd"/>
     </w:p>
     <w:p>
       <w:pPr>
@@ -6485,6 +6654,7 @@
         </w:rPr>
         <w:t xml:space="preserve">: </w:t>
       </w:r>
+      <w:proofErr w:type="gramStart"/>
       <w:r>
         <w:rPr>
           <w:rFonts w:ascii="Consolas" w:hAnsi="Consolas" w:cs="Consolas"/>
@@ -6505,6 +6675,7 @@
         </w:rPr>
         <w:t>;</w:t>
       </w:r>
+      <w:proofErr w:type="gramEnd"/>
     </w:p>
     <w:p>
       <w:pPr>
@@ -6557,6 +6728,7 @@
         </w:rPr>
         <w:t xml:space="preserve">: </w:t>
       </w:r>
+      <w:proofErr w:type="gramStart"/>
       <w:r>
         <w:rPr>
           <w:rFonts w:ascii="Consolas" w:hAnsi="Consolas" w:cs="Consolas"/>
@@ -6577,6 +6749,7 @@
         </w:rPr>
         <w:t>;</w:t>
       </w:r>
+      <w:proofErr w:type="gramEnd"/>
     </w:p>
     <w:p>
       <w:pPr>
@@ -6629,6 +6802,7 @@
         </w:rPr>
         <w:t xml:space="preserve">: </w:t>
       </w:r>
+      <w:proofErr w:type="gramStart"/>
       <w:r>
         <w:rPr>
           <w:rFonts w:ascii="Consolas" w:hAnsi="Consolas" w:cs="Consolas"/>
@@ -6649,6 +6823,7 @@
         </w:rPr>
         <w:t>;</w:t>
       </w:r>
+      <w:proofErr w:type="gramEnd"/>
     </w:p>
     <w:p>
       <w:pPr>
@@ -6797,6 +6972,7 @@
         </w:rPr>
         <w:t xml:space="preserve">: </w:t>
       </w:r>
+      <w:proofErr w:type="gramStart"/>
       <w:r>
         <w:rPr>
           <w:rFonts w:ascii="Consolas" w:hAnsi="Consolas" w:cs="Consolas"/>
@@ -6817,6 +6993,7 @@
         </w:rPr>
         <w:t>;</w:t>
       </w:r>
+      <w:proofErr w:type="gramEnd"/>
     </w:p>
     <w:p>
       <w:pPr>
@@ -6869,6 +7046,7 @@
         </w:rPr>
         <w:t xml:space="preserve">: </w:t>
       </w:r>
+      <w:proofErr w:type="gramStart"/>
       <w:r>
         <w:rPr>
           <w:rFonts w:ascii="Consolas" w:hAnsi="Consolas" w:cs="Consolas"/>
@@ -6889,6 +7067,7 @@
         </w:rPr>
         <w:t>;</w:t>
       </w:r>
+      <w:proofErr w:type="gramEnd"/>
     </w:p>
     <w:p>
       <w:pPr>
@@ -6941,6 +7120,7 @@
         </w:rPr>
         <w:t xml:space="preserve">: </w:t>
       </w:r>
+      <w:proofErr w:type="gramStart"/>
       <w:r>
         <w:rPr>
           <w:rFonts w:ascii="Consolas" w:hAnsi="Consolas" w:cs="Consolas"/>
@@ -6961,6 +7141,7 @@
         </w:rPr>
         <w:t>;</w:t>
       </w:r>
+      <w:proofErr w:type="gramEnd"/>
     </w:p>
     <w:p>
       <w:pPr>
@@ -7013,6 +7194,7 @@
         </w:rPr>
         <w:t xml:space="preserve">: </w:t>
       </w:r>
+      <w:proofErr w:type="gramStart"/>
       <w:r>
         <w:rPr>
           <w:rFonts w:ascii="Consolas" w:hAnsi="Consolas" w:cs="Consolas"/>
@@ -7033,6 +7215,7 @@
         </w:rPr>
         <w:t>;</w:t>
       </w:r>
+      <w:proofErr w:type="gramEnd"/>
     </w:p>
     <w:p>
       <w:pPr>
@@ -7193,6 +7376,7 @@
         </w:rPr>
         <w:t xml:space="preserve">: </w:t>
       </w:r>
+      <w:proofErr w:type="gramStart"/>
       <w:r>
         <w:rPr>
           <w:rFonts w:ascii="Consolas" w:hAnsi="Consolas" w:cs="Consolas"/>
@@ -7213,6 +7397,7 @@
         </w:rPr>
         <w:t>;</w:t>
       </w:r>
+      <w:proofErr w:type="gramEnd"/>
     </w:p>
     <w:p>
       <w:pPr>
@@ -7373,6 +7558,7 @@
         </w:rPr>
         <w:t xml:space="preserve">: </w:t>
       </w:r>
+      <w:proofErr w:type="gramStart"/>
       <w:r>
         <w:rPr>
           <w:rFonts w:ascii="Consolas" w:hAnsi="Consolas" w:cs="Consolas"/>
@@ -7393,6 +7579,7 @@
         </w:rPr>
         <w:t>;</w:t>
       </w:r>
+      <w:proofErr w:type="gramEnd"/>
     </w:p>
     <w:p>
       <w:pPr>
@@ -7445,6 +7632,7 @@
         </w:rPr>
         <w:t xml:space="preserve">: </w:t>
       </w:r>
+      <w:proofErr w:type="gramStart"/>
       <w:r>
         <w:rPr>
           <w:rFonts w:ascii="Consolas" w:hAnsi="Consolas" w:cs="Consolas"/>
@@ -7465,6 +7653,7 @@
         </w:rPr>
         <w:t>;</w:t>
       </w:r>
+      <w:proofErr w:type="gramEnd"/>
     </w:p>
     <w:p>
       <w:pPr>
@@ -7517,6 +7706,7 @@
         </w:rPr>
         <w:t xml:space="preserve">: </w:t>
       </w:r>
+      <w:proofErr w:type="gramStart"/>
       <w:r>
         <w:rPr>
           <w:rFonts w:ascii="Consolas" w:hAnsi="Consolas" w:cs="Consolas"/>
@@ -7537,6 +7727,7 @@
         </w:rPr>
         <w:t>;</w:t>
       </w:r>
+      <w:proofErr w:type="gramEnd"/>
     </w:p>
     <w:p>
       <w:pPr>
@@ -7589,6 +7780,7 @@
         </w:rPr>
         <w:t xml:space="preserve">: </w:t>
       </w:r>
+      <w:proofErr w:type="gramStart"/>
       <w:r>
         <w:rPr>
           <w:rFonts w:ascii="Consolas" w:hAnsi="Consolas" w:cs="Consolas"/>
@@ -7609,6 +7801,7 @@
         </w:rPr>
         <w:t>;</w:t>
       </w:r>
+      <w:proofErr w:type="gramEnd"/>
     </w:p>
     <w:p>
       <w:pPr>
@@ -7663,6 +7856,7 @@
         </w:rPr>
         <w:t xml:space="preserve">: </w:t>
       </w:r>
+      <w:proofErr w:type="gramStart"/>
       <w:r>
         <w:rPr>
           <w:rFonts w:ascii="Consolas" w:hAnsi="Consolas" w:cs="Consolas"/>
@@ -7683,6 +7877,7 @@
         </w:rPr>
         <w:t>;</w:t>
       </w:r>
+      <w:proofErr w:type="gramEnd"/>
     </w:p>
     <w:p>
       <w:pPr>
@@ -7735,6 +7930,7 @@
         </w:rPr>
         <w:t xml:space="preserve">: </w:t>
       </w:r>
+      <w:proofErr w:type="gramStart"/>
       <w:r>
         <w:rPr>
           <w:rFonts w:ascii="Consolas" w:hAnsi="Consolas" w:cs="Consolas"/>
@@ -7755,6 +7951,7 @@
         </w:rPr>
         <w:t>;</w:t>
       </w:r>
+      <w:proofErr w:type="gramEnd"/>
     </w:p>
     <w:p>
       <w:pPr>
@@ -7807,6 +8004,7 @@
         </w:rPr>
         <w:t xml:space="preserve">: </w:t>
       </w:r>
+      <w:proofErr w:type="gramStart"/>
       <w:r>
         <w:rPr>
           <w:rFonts w:ascii="Consolas" w:hAnsi="Consolas" w:cs="Consolas"/>
@@ -7827,6 +8025,7 @@
         </w:rPr>
         <w:t>;</w:t>
       </w:r>
+      <w:proofErr w:type="gramEnd"/>
     </w:p>
     <w:p>
       <w:pPr>
@@ -8015,6 +8214,7 @@
         </w:rPr>
         <w:t xml:space="preserve">: </w:t>
       </w:r>
+      <w:proofErr w:type="gramStart"/>
       <w:r>
         <w:rPr>
           <w:rFonts w:ascii="Consolas" w:hAnsi="Consolas" w:cs="Consolas"/>
@@ -8035,6 +8235,7 @@
         </w:rPr>
         <w:t>;</w:t>
       </w:r>
+      <w:proofErr w:type="gramEnd"/>
     </w:p>
     <w:p>
       <w:pPr>
@@ -8087,6 +8288,7 @@
         </w:rPr>
         <w:t xml:space="preserve">: </w:t>
       </w:r>
+      <w:proofErr w:type="gramStart"/>
       <w:r>
         <w:rPr>
           <w:rFonts w:ascii="Consolas" w:hAnsi="Consolas" w:cs="Consolas"/>
@@ -8107,6 +8309,7 @@
         </w:rPr>
         <w:t>;</w:t>
       </w:r>
+      <w:proofErr w:type="gramEnd"/>
     </w:p>
     <w:p>
       <w:pPr>
@@ -8159,6 +8362,7 @@
         </w:rPr>
         <w:t xml:space="preserve">: </w:t>
       </w:r>
+      <w:proofErr w:type="gramStart"/>
       <w:r>
         <w:rPr>
           <w:rFonts w:ascii="Consolas" w:hAnsi="Consolas" w:cs="Consolas"/>
@@ -8179,6 +8383,7 @@
         </w:rPr>
         <w:t>;</w:t>
       </w:r>
+      <w:proofErr w:type="gramEnd"/>
     </w:p>
     <w:p>
       <w:pPr>
@@ -8231,6 +8436,7 @@
         </w:rPr>
         <w:t xml:space="preserve">: </w:t>
       </w:r>
+      <w:proofErr w:type="gramStart"/>
       <w:r>
         <w:rPr>
           <w:rFonts w:ascii="Consolas" w:hAnsi="Consolas" w:cs="Consolas"/>
@@ -8251,6 +8457,7 @@
         </w:rPr>
         <w:t>;</w:t>
       </w:r>
+      <w:proofErr w:type="gramEnd"/>
     </w:p>
     <w:p>
       <w:pPr>
@@ -8303,6 +8510,7 @@
         </w:rPr>
         <w:t xml:space="preserve">: </w:t>
       </w:r>
+      <w:proofErr w:type="gramStart"/>
       <w:r>
         <w:rPr>
           <w:rFonts w:ascii="Consolas" w:hAnsi="Consolas" w:cs="Consolas"/>
@@ -8323,6 +8531,7 @@
         </w:rPr>
         <w:t>;</w:t>
       </w:r>
+      <w:proofErr w:type="gramEnd"/>
     </w:p>
     <w:p>
       <w:pPr>
@@ -8511,6 +8720,7 @@
         </w:rPr>
         <w:t xml:space="preserve">: </w:t>
       </w:r>
+      <w:proofErr w:type="gramStart"/>
       <w:r>
         <w:rPr>
           <w:rFonts w:ascii="Consolas" w:hAnsi="Consolas" w:cs="Consolas"/>
@@ -8531,6 +8741,7 @@
         </w:rPr>
         <w:t>;</w:t>
       </w:r>
+      <w:proofErr w:type="gramEnd"/>
     </w:p>
     <w:p>
       <w:pPr>
@@ -8606,6 +8817,7 @@
         <w:t>#</w:t>
       </w:r>
       <w:proofErr w:type="spellStart"/>
+      <w:proofErr w:type="gramStart"/>
       <w:r>
         <w:rPr>
           <w:rFonts w:ascii="Consolas" w:hAnsi="Consolas" w:cs="Consolas"/>
@@ -8627,6 +8839,7 @@
         </w:rPr>
         <w:t>;</w:t>
       </w:r>
+      <w:proofErr w:type="gramEnd"/>
     </w:p>
     <w:p>
       <w:pPr>
@@ -8679,6 +8892,7 @@
         </w:rPr>
         <w:t xml:space="preserve">: </w:t>
       </w:r>
+      <w:proofErr w:type="gramStart"/>
       <w:r>
         <w:rPr>
           <w:rFonts w:ascii="Consolas" w:hAnsi="Consolas" w:cs="Consolas"/>
@@ -8699,6 +8913,7 @@
         </w:rPr>
         <w:t>;</w:t>
       </w:r>
+      <w:proofErr w:type="gramEnd"/>
     </w:p>
     <w:p>
       <w:pPr>
@@ -8751,6 +8966,7 @@
         </w:rPr>
         <w:t xml:space="preserve">: </w:t>
       </w:r>
+      <w:proofErr w:type="gramStart"/>
       <w:r>
         <w:rPr>
           <w:rFonts w:ascii="Consolas" w:hAnsi="Consolas" w:cs="Consolas"/>
@@ -8771,6 +8987,7 @@
         </w:rPr>
         <w:t>;</w:t>
       </w:r>
+      <w:proofErr w:type="gramEnd"/>
     </w:p>
     <w:p>
       <w:pPr>
@@ -8823,6 +9040,7 @@
         </w:rPr>
         <w:t xml:space="preserve">: </w:t>
       </w:r>
+      <w:proofErr w:type="gramStart"/>
       <w:r>
         <w:rPr>
           <w:rFonts w:ascii="Consolas" w:hAnsi="Consolas" w:cs="Consolas"/>
@@ -8843,6 +9061,7 @@
         </w:rPr>
         <w:t>;</w:t>
       </w:r>
+      <w:proofErr w:type="gramEnd"/>
     </w:p>
     <w:p>
       <w:pPr>
@@ -8895,6 +9114,7 @@
         </w:rPr>
         <w:t xml:space="preserve">: </w:t>
       </w:r>
+      <w:proofErr w:type="gramStart"/>
       <w:r>
         <w:rPr>
           <w:rFonts w:ascii="Consolas" w:hAnsi="Consolas" w:cs="Consolas"/>
@@ -8915,6 +9135,7 @@
         </w:rPr>
         <w:t>;</w:t>
       </w:r>
+      <w:proofErr w:type="gramEnd"/>
     </w:p>
     <w:p>
       <w:pPr>
@@ -9063,6 +9284,7 @@
         </w:rPr>
         <w:t xml:space="preserve">: </w:t>
       </w:r>
+      <w:proofErr w:type="gramStart"/>
       <w:r>
         <w:rPr>
           <w:rFonts w:ascii="Consolas" w:hAnsi="Consolas" w:cs="Consolas"/>
@@ -9083,6 +9305,7 @@
         </w:rPr>
         <w:t>;</w:t>
       </w:r>
+      <w:proofErr w:type="gramEnd"/>
     </w:p>
     <w:p>
       <w:pPr>
@@ -9135,6 +9358,7 @@
         </w:rPr>
         <w:t xml:space="preserve">: </w:t>
       </w:r>
+      <w:proofErr w:type="gramStart"/>
       <w:r>
         <w:rPr>
           <w:rFonts w:ascii="Consolas" w:hAnsi="Consolas" w:cs="Consolas"/>
@@ -9155,6 +9379,7 @@
         </w:rPr>
         <w:t>;</w:t>
       </w:r>
+      <w:proofErr w:type="gramEnd"/>
     </w:p>
     <w:p>
       <w:pPr>
@@ -9303,6 +9528,7 @@
         </w:rPr>
         <w:t xml:space="preserve">: </w:t>
       </w:r>
+      <w:proofErr w:type="gramStart"/>
       <w:r>
         <w:rPr>
           <w:rFonts w:ascii="Consolas" w:hAnsi="Consolas" w:cs="Consolas"/>
@@ -9323,6 +9549,7 @@
         </w:rPr>
         <w:t>;</w:t>
       </w:r>
+      <w:proofErr w:type="gramEnd"/>
     </w:p>
     <w:p>
       <w:pPr>
@@ -9375,6 +9602,7 @@
         </w:rPr>
         <w:t xml:space="preserve">: </w:t>
       </w:r>
+      <w:proofErr w:type="gramStart"/>
       <w:r>
         <w:rPr>
           <w:rFonts w:ascii="Consolas" w:hAnsi="Consolas" w:cs="Consolas"/>
@@ -9395,6 +9623,7 @@
         </w:rPr>
         <w:t>;</w:t>
       </w:r>
+      <w:proofErr w:type="gramEnd"/>
     </w:p>
     <w:p>
       <w:pPr>
@@ -9471,6 +9700,7 @@
           <w:lang w:val="en-GB"/>
         </w:rPr>
       </w:pPr>
+      <w:proofErr w:type="gramStart"/>
       <w:r>
         <w:rPr>
           <w:rFonts w:ascii="Consolas" w:hAnsi="Consolas" w:cs="Consolas"/>
@@ -9481,6 +9711,7 @@
         </w:rPr>
         <w:t>.label</w:t>
       </w:r>
+      <w:proofErr w:type="gramEnd"/>
       <w:r>
         <w:rPr>
           <w:rFonts w:ascii="Consolas" w:hAnsi="Consolas" w:cs="Consolas"/>
@@ -9703,6 +9934,7 @@
         </w:rPr>
         <w:t xml:space="preserve">: </w:t>
       </w:r>
+      <w:proofErr w:type="gramStart"/>
       <w:r>
         <w:rPr>
           <w:rFonts w:ascii="Consolas" w:hAnsi="Consolas" w:cs="Consolas"/>
@@ -9723,6 +9955,7 @@
         </w:rPr>
         <w:t>;</w:t>
       </w:r>
+      <w:proofErr w:type="gramEnd"/>
     </w:p>
     <w:p>
       <w:pPr>
@@ -9775,6 +10008,7 @@
         </w:rPr>
         <w:t xml:space="preserve">: </w:t>
       </w:r>
+      <w:proofErr w:type="gramStart"/>
       <w:r>
         <w:rPr>
           <w:rFonts w:ascii="Consolas" w:hAnsi="Consolas" w:cs="Consolas"/>
@@ -9795,6 +10029,7 @@
         </w:rPr>
         <w:t>;</w:t>
       </w:r>
+      <w:proofErr w:type="gramEnd"/>
     </w:p>
     <w:p>
       <w:pPr>
@@ -9965,6 +10200,7 @@
         </w:rPr>
         <w:t xml:space="preserve">: </w:t>
       </w:r>
+      <w:proofErr w:type="gramStart"/>
       <w:r>
         <w:rPr>
           <w:rFonts w:ascii="Consolas" w:hAnsi="Consolas" w:cs="Consolas"/>
@@ -9985,6 +10221,7 @@
         </w:rPr>
         <w:t>;</w:t>
       </w:r>
+      <w:proofErr w:type="gramEnd"/>
     </w:p>
     <w:p>
       <w:pPr>
@@ -10037,6 +10274,7 @@
         </w:rPr>
         <w:t xml:space="preserve">: </w:t>
       </w:r>
+      <w:proofErr w:type="gramStart"/>
       <w:r>
         <w:rPr>
           <w:rFonts w:ascii="Consolas" w:hAnsi="Consolas" w:cs="Consolas"/>
@@ -10057,6 +10295,7 @@
         </w:rPr>
         <w:t>;</w:t>
       </w:r>
+      <w:proofErr w:type="gramEnd"/>
     </w:p>
     <w:p>
       <w:pPr>
@@ -10160,6 +10399,7 @@
         <w:t>#</w:t>
       </w:r>
       <w:proofErr w:type="spellStart"/>
+      <w:proofErr w:type="gramStart"/>
       <w:r>
         <w:rPr>
           <w:rFonts w:ascii="Consolas" w:hAnsi="Consolas" w:cs="Consolas"/>
@@ -10181,6 +10421,7 @@
         </w:rPr>
         <w:t>;</w:t>
       </w:r>
+      <w:proofErr w:type="gramEnd"/>
     </w:p>
     <w:p>
       <w:pPr>
@@ -10895,7 +11136,7 @@
         </w:rPr>
         <w:t xml:space="preserve">Navigate to </w:t>
       </w:r>
-      <w:hyperlink r:id="rId30" w:history="1">
+      <w:hyperlink r:id="rId35" w:history="1">
         <w:r>
           <w:rPr>
             <w:rStyle w:val="Hyperlink"/>
@@ -11020,7 +11261,7 @@
                     <pic:cNvPicPr/>
                   </pic:nvPicPr>
                   <pic:blipFill>
-                    <a:blip r:embed="rId31" cstate="print">
+                    <a:blip r:embed="rId36" cstate="print">
                       <a:extLst>
                         <a:ext uri="{28A0092B-C50C-407E-A947-70E740481C1C}">
                           <a14:useLocalDpi xmlns:a14="http://schemas.microsoft.com/office/drawing/2010/main" val="0"/>
@@ -11107,7 +11348,7 @@
                     <pic:cNvPicPr/>
                   </pic:nvPicPr>
                   <pic:blipFill>
-                    <a:blip r:embed="rId32">
+                    <a:blip r:embed="rId37">
                       <a:extLst>
                         <a:ext uri="{28A0092B-C50C-407E-A947-70E740481C1C}">
                           <a14:useLocalDpi xmlns:a14="http://schemas.microsoft.com/office/drawing/2010/main" val="0"/>
@@ -11183,7 +11424,7 @@
                     <pic:cNvPicPr/>
                   </pic:nvPicPr>
                   <pic:blipFill>
-                    <a:blip r:embed="rId33"/>
+                    <a:blip r:embed="rId38"/>
                     <a:stretch>
                       <a:fillRect/>
                     </a:stretch>
@@ -11588,7 +11829,7 @@
         </w:rPr>
         <w:t xml:space="preserve">Navigate to </w:t>
       </w:r>
-      <w:hyperlink r:id="rId34" w:history="1">
+      <w:hyperlink r:id="rId39" w:history="1">
         <w:r>
           <w:rPr>
             <w:rStyle w:val="Hyperlink"/>
@@ -11736,7 +11977,7 @@
                     <pic:cNvPicPr/>
                   </pic:nvPicPr>
                   <pic:blipFill>
-                    <a:blip r:embed="rId35" cstate="print">
+                    <a:blip r:embed="rId40" cstate="print">
                       <a:extLst>
                         <a:ext uri="{28A0092B-C50C-407E-A947-70E740481C1C}">
                           <a14:useLocalDpi xmlns:a14="http://schemas.microsoft.com/office/drawing/2010/main" val="0"/>
@@ -11823,7 +12064,7 @@
                     <pic:cNvPicPr/>
                   </pic:nvPicPr>
                   <pic:blipFill>
-                    <a:blip r:embed="rId36">
+                    <a:blip r:embed="rId41">
                       <a:extLst>
                         <a:ext uri="{28A0092B-C50C-407E-A947-70E740481C1C}">
                           <a14:useLocalDpi xmlns:a14="http://schemas.microsoft.com/office/drawing/2010/main" val="0"/>
@@ -11894,7 +12135,7 @@
                     <pic:cNvPicPr/>
                   </pic:nvPicPr>
                   <pic:blipFill>
-                    <a:blip r:embed="rId37">
+                    <a:blip r:embed="rId42">
                       <a:extLst>
                         <a:ext uri="{28A0092B-C50C-407E-A947-70E740481C1C}">
                           <a14:useLocalDpi xmlns:a14="http://schemas.microsoft.com/office/drawing/2010/main" val="0"/>
@@ -11982,7 +12223,7 @@
                     <pic:cNvPicPr/>
                   </pic:nvPicPr>
                   <pic:blipFill>
-                    <a:blip r:embed="rId38">
+                    <a:blip r:embed="rId43">
                       <a:extLst>
                         <a:ext uri="{28A0092B-C50C-407E-A947-70E740481C1C}">
                           <a14:useLocalDpi xmlns:a14="http://schemas.microsoft.com/office/drawing/2010/main" val="0"/>
@@ -12216,7 +12457,21 @@
         <w:rPr>
           <w:rFonts w:cs="Segoe UI"/>
         </w:rPr>
-        <w:t xml:space="preserve">Turn On </w:t>
+        <w:t xml:space="preserve">Turn </w:t>
+      </w:r>
+      <w:proofErr w:type="gramStart"/>
+      <w:r>
+        <w:rPr>
+          <w:rFonts w:cs="Segoe UI"/>
+        </w:rPr>
+        <w:t>On</w:t>
+      </w:r>
+      <w:proofErr w:type="gramEnd"/>
+      <w:r>
+        <w:rPr>
+          <w:rFonts w:cs="Segoe UI"/>
+        </w:rPr>
+        <w:t xml:space="preserve"> </w:t>
       </w:r>
       <w:r>
         <w:rPr>
@@ -12575,7 +12830,7 @@
         </w:rPr>
         <w:t xml:space="preserve">Go to </w:t>
       </w:r>
-      <w:hyperlink r:id="rId39" w:history="1">
+      <w:hyperlink r:id="rId44" w:history="1">
         <w:r>
           <w:rPr>
             <w:rStyle w:val="Hyperlink"/>
@@ -12681,7 +12936,7 @@
                     <pic:cNvPicPr/>
                   </pic:nvPicPr>
                   <pic:blipFill>
-                    <a:blip r:embed="rId40">
+                    <a:blip r:embed="rId45">
                       <a:extLst>
                         <a:ext uri="{28A0092B-C50C-407E-A947-70E740481C1C}">
                           <a14:useLocalDpi xmlns:a14="http://schemas.microsoft.com/office/drawing/2010/main" val="0"/>
@@ -12781,7 +13036,7 @@
                     <pic:cNvPicPr/>
                   </pic:nvPicPr>
                   <pic:blipFill>
-                    <a:blip r:embed="rId41">
+                    <a:blip r:embed="rId46">
                       <a:extLst>
                         <a:ext uri="{28A0092B-C50C-407E-A947-70E740481C1C}">
                           <a14:useLocalDpi xmlns:a14="http://schemas.microsoft.com/office/drawing/2010/main" val="0"/>
@@ -12848,7 +13103,7 @@
                     <pic:cNvPicPr/>
                   </pic:nvPicPr>
                   <pic:blipFill>
-                    <a:blip r:embed="rId42">
+                    <a:blip r:embed="rId47">
                       <a:extLst>
                         <a:ext uri="{28A0092B-C50C-407E-A947-70E740481C1C}">
                           <a14:useLocalDpi xmlns:a14="http://schemas.microsoft.com/office/drawing/2010/main" val="0"/>
@@ -12915,7 +13170,7 @@
                     <pic:cNvPicPr/>
                   </pic:nvPicPr>
                   <pic:blipFill>
-                    <a:blip r:embed="rId43">
+                    <a:blip r:embed="rId48">
                       <a:extLst>
                         <a:ext uri="{28A0092B-C50C-407E-A947-70E740481C1C}">
                           <a14:useLocalDpi xmlns:a14="http://schemas.microsoft.com/office/drawing/2010/main" val="0"/>
@@ -13014,7 +13269,7 @@
                     <pic:cNvPicPr/>
                   </pic:nvPicPr>
                   <pic:blipFill>
-                    <a:blip r:embed="rId44">
+                    <a:blip r:embed="rId49">
                       <a:extLst>
                         <a:ext uri="{28A0092B-C50C-407E-A947-70E740481C1C}">
                           <a14:useLocalDpi xmlns:a14="http://schemas.microsoft.com/office/drawing/2010/main" val="0"/>
@@ -13108,7 +13363,7 @@
                     <pic:cNvPicPr/>
                   </pic:nvPicPr>
                   <pic:blipFill>
-                    <a:blip r:embed="rId45">
+                    <a:blip r:embed="rId50">
                       <a:extLst>
                         <a:ext uri="{28A0092B-C50C-407E-A947-70E740481C1C}">
                           <a14:useLocalDpi xmlns:a14="http://schemas.microsoft.com/office/drawing/2010/main" val="0"/>
@@ -13161,7 +13416,7 @@
         </w:rPr>
         <w:t xml:space="preserve">: </w:t>
       </w:r>
-      <w:hyperlink r:id="rId46" w:anchor="import-the-openapi-definition" w:history="1">
+      <w:hyperlink r:id="rId51" w:anchor="import-the-openapi-definition" w:history="1">
         <w:r>
           <w:rPr>
             <w:rStyle w:val="Hyperlink"/>
@@ -13216,7 +13471,7 @@
         </w:rPr>
         <w:t xml:space="preserve">Go to </w:t>
       </w:r>
-      <w:hyperlink r:id="rId47" w:history="1">
+      <w:hyperlink r:id="rId52" w:history="1">
         <w:r>
           <w:rPr>
             <w:rStyle w:val="Hyperlink"/>
@@ -13379,7 +13634,7 @@
                     </pic:cNvPicPr>
                   </pic:nvPicPr>
                   <pic:blipFill>
-                    <a:blip r:embed="rId48" cstate="print">
+                    <a:blip r:embed="rId53" cstate="print">
                       <a:extLst>
                         <a:ext uri="{28A0092B-C50C-407E-A947-70E740481C1C}">
                           <a14:useLocalDpi xmlns:a14="http://schemas.microsoft.com/office/drawing/2010/main" val="0"/>
@@ -13486,7 +13741,7 @@
                     <pic:cNvPicPr/>
                   </pic:nvPicPr>
                   <pic:blipFill>
-                    <a:blip r:embed="rId49"/>
+                    <a:blip r:embed="rId54"/>
                     <a:stretch>
                       <a:fillRect/>
                     </a:stretch>
@@ -13554,7 +13809,7 @@
                     <pic:cNvPicPr/>
                   </pic:nvPicPr>
                   <pic:blipFill>
-                    <a:blip r:embed="rId50"/>
+                    <a:blip r:embed="rId55"/>
                     <a:stretch>
                       <a:fillRect/>
                     </a:stretch>
@@ -13621,7 +13876,7 @@
                     <pic:cNvPicPr/>
                   </pic:nvPicPr>
                   <pic:blipFill>
-                    <a:blip r:embed="rId51"/>
+                    <a:blip r:embed="rId56"/>
                     <a:stretch>
                       <a:fillRect/>
                     </a:stretch>
@@ -13817,7 +14072,7 @@
         </w:rPr>
         <w:t>Go to the Power Platform Admin Center (</w:t>
       </w:r>
-      <w:hyperlink r:id="rId52" w:history="1">
+      <w:hyperlink r:id="rId57" w:history="1">
         <w:r>
           <w:rPr>
             <w:rStyle w:val="Hyperlink"/>
@@ -13897,7 +14152,7 @@
                     <pic:cNvPicPr/>
                   </pic:nvPicPr>
                   <pic:blipFill>
-                    <a:blip r:embed="rId53">
+                    <a:blip r:embed="rId58">
                       <a:extLst>
                         <a:ext uri="{28A0092B-C50C-407E-A947-70E740481C1C}">
                           <a14:useLocalDpi xmlns:a14="http://schemas.microsoft.com/office/drawing/2010/main" val="0"/>
@@ -13974,7 +14229,7 @@
                     <pic:cNvPicPr/>
                   </pic:nvPicPr>
                   <pic:blipFill>
-                    <a:blip r:embed="rId54">
+                    <a:blip r:embed="rId59">
                       <a:extLst>
                         <a:ext uri="{28A0092B-C50C-407E-A947-70E740481C1C}">
                           <a14:useLocalDpi xmlns:a14="http://schemas.microsoft.com/office/drawing/2010/main" val="0"/>
@@ -14142,7 +14397,7 @@
                     <pic:cNvPicPr/>
                   </pic:nvPicPr>
                   <pic:blipFill>
-                    <a:blip r:embed="rId55">
+                    <a:blip r:embed="rId60">
                       <a:extLst>
                         <a:ext uri="{28A0092B-C50C-407E-A947-70E740481C1C}">
                           <a14:useLocalDpi xmlns:a14="http://schemas.microsoft.com/office/drawing/2010/main" val="0"/>
@@ -14247,7 +14502,7 @@
                     <pic:cNvPicPr/>
                   </pic:nvPicPr>
                   <pic:blipFill>
-                    <a:blip r:embed="rId56">
+                    <a:blip r:embed="rId61">
                       <a:extLst>
                         <a:ext uri="{28A0092B-C50C-407E-A947-70E740481C1C}">
                           <a14:useLocalDpi xmlns:a14="http://schemas.microsoft.com/office/drawing/2010/main" val="0"/>
@@ -14342,7 +14597,7 @@
                     </pic:cNvPicPr>
                   </pic:nvPicPr>
                   <pic:blipFill rotWithShape="1">
-                    <a:blip r:embed="rId57">
+                    <a:blip r:embed="rId62">
                       <a:extLst>
                         <a:ext uri="{28A0092B-C50C-407E-A947-70E740481C1C}">
                           <a14:useLocalDpi xmlns:a14="http://schemas.microsoft.com/office/drawing/2010/main" val="0"/>
@@ -14460,7 +14715,7 @@
                     <pic:cNvPicPr/>
                   </pic:nvPicPr>
                   <pic:blipFill>
-                    <a:blip r:embed="rId58">
+                    <a:blip r:embed="rId63">
                       <a:extLst>
                         <a:ext uri="{28A0092B-C50C-407E-A947-70E740481C1C}">
                           <a14:useLocalDpi xmlns:a14="http://schemas.microsoft.com/office/drawing/2010/main" val="0"/>
@@ -14544,7 +14799,7 @@
         </w:rPr>
         <w:t xml:space="preserve">You can find the report later by navigating to </w:t>
       </w:r>
-      <w:hyperlink r:id="rId59" w:history="1">
+      <w:hyperlink r:id="rId64" w:history="1">
         <w:r>
           <w:rPr>
             <w:rStyle w:val="Hyperlink"/>
@@ -14665,7 +14920,7 @@
         </w:rPr>
         <w:t xml:space="preserve">, however you might want to share these apps with specific other users. Find more information on sharing in </w:t>
       </w:r>
-      <w:hyperlink r:id="rId60" w:history="1">
+      <w:hyperlink r:id="rId65" w:history="1">
         <w:r>
           <w:rPr>
             <w:rStyle w:val="Hyperlink"/>
@@ -14888,7 +15143,7 @@
         </w:rPr>
         <w:t xml:space="preserve">Congratulations, the Core Components are now installed.  If you would like to install the other two components, please continue on below, else return to </w:t>
       </w:r>
-      <w:hyperlink r:id="rId61" w:history="1">
+      <w:hyperlink r:id="rId66" w:history="1">
         <w:proofErr w:type="spellStart"/>
         <w:r>
           <w:rPr>
@@ -15310,7 +15565,7 @@
         </w:rPr>
         <w:t xml:space="preserve">Follow the steps described under </w:t>
       </w:r>
-      <w:hyperlink r:id="rId62" w:history="1">
+      <w:hyperlink r:id="rId67" w:history="1">
         <w:r>
           <w:rPr>
             <w:rStyle w:val="Hyperlink"/>
@@ -15348,7 +15603,7 @@
         </w:rPr>
         <w:t xml:space="preserve">Follow the steps described under </w:t>
       </w:r>
-      <w:hyperlink r:id="rId63" w:history="1">
+      <w:hyperlink r:id="rId68" w:history="1">
         <w:r>
           <w:rPr>
             <w:rStyle w:val="Hyperlink"/>
@@ -15454,7 +15709,7 @@
       <w:r>
         <w:t xml:space="preserve">If you already have a security group ready, go to </w:t>
       </w:r>
-      <w:hyperlink r:id="rId64" w:history="1">
+      <w:hyperlink r:id="rId69" w:history="1">
         <w:r>
           <w:rPr>
             <w:rStyle w:val="Hyperlink"/>
@@ -15528,7 +15783,7 @@
       <w:r>
         <w:t xml:space="preserve"> </w:t>
       </w:r>
-      <w:hyperlink r:id="rId65" w:history="1">
+      <w:hyperlink r:id="rId70" w:history="1">
         <w:r>
           <w:rPr>
             <w:rStyle w:val="Hyperlink"/>
@@ -15609,7 +15864,7 @@
                     <pic:cNvPicPr/>
                   </pic:nvPicPr>
                   <pic:blipFill>
-                    <a:blip r:embed="rId66"/>
+                    <a:blip r:embed="rId71"/>
                     <a:stretch>
                       <a:fillRect/>
                     </a:stretch>
@@ -15696,7 +15951,21 @@
         <w:rPr>
           <w:rFonts w:cs="Segoe UI"/>
         </w:rPr>
-        <w:t>Environment Variables are used to store application and flow configuration data. This means, you only have to set the value once and it will be used in all necessary flows and apps.</w:t>
+        <w:t xml:space="preserve">Environment Variables are used to store application and flow configuration data. This means, you only </w:t>
+      </w:r>
+      <w:proofErr w:type="gramStart"/>
+      <w:r>
+        <w:rPr>
+          <w:rFonts w:cs="Segoe UI"/>
+        </w:rPr>
+        <w:t>have to</w:t>
+      </w:r>
+      <w:proofErr w:type="gramEnd"/>
+      <w:r>
+        <w:rPr>
+          <w:rFonts w:cs="Segoe UI"/>
+        </w:rPr>
+        <w:t xml:space="preserve"> set the value once and it will be used in all necessary flows and apps.</w:t>
       </w:r>
     </w:p>
     <w:p>
@@ -15815,7 +16084,7 @@
         </w:rPr>
         <w:t xml:space="preserve">Navigate to </w:t>
       </w:r>
-      <w:hyperlink r:id="rId67" w:history="1">
+      <w:hyperlink r:id="rId72" w:history="1">
         <w:r>
           <w:rPr>
             <w:rStyle w:val="Hyperlink"/>
@@ -15955,7 +16224,7 @@
                     <pic:cNvPicPr/>
                   </pic:nvPicPr>
                   <pic:blipFill>
-                    <a:blip r:embed="rId24">
+                    <a:blip r:embed="rId29">
                       <a:extLst>
                         <a:ext uri="{28A0092B-C50C-407E-A947-70E740481C1C}">
                           <a14:useLocalDpi xmlns:a14="http://schemas.microsoft.com/office/drawing/2010/main" val="0"/>
@@ -16093,13 +16362,18 @@
           </w:tcPr>
           <w:p>
             <w:r>
-              <w:t>The Archive and Clean Up Flow archives app files (.</w:t>
+              <w:t xml:space="preserve">The Archive and Clean Up Flow archives app files </w:t>
+            </w:r>
+            <w:proofErr w:type="gramStart"/>
+            <w:r>
+              <w:t>(.</w:t>
             </w:r>
             <w:proofErr w:type="spellStart"/>
             <w:r>
               <w:t>msapp</w:t>
             </w:r>
             <w:proofErr w:type="spellEnd"/>
+            <w:proofErr w:type="gramEnd"/>
             <w:r>
               <w:t xml:space="preserve">) to a SharePoint site. Paste the URL of the Team site you created under </w:t>
             </w:r>
@@ -16138,13 +16412,18 @@
           </w:tcPr>
           <w:p>
             <w:r>
-              <w:t>Folder (Document Library) within the above SharePoint site, where the .</w:t>
+              <w:t xml:space="preserve">Folder (Document Library) within the above SharePoint site, where </w:t>
+            </w:r>
+            <w:proofErr w:type="gramStart"/>
+            <w:r>
+              <w:t>the .</w:t>
             </w:r>
             <w:proofErr w:type="spellStart"/>
             <w:r>
               <w:t>msapp</w:t>
             </w:r>
             <w:proofErr w:type="spellEnd"/>
+            <w:proofErr w:type="gramEnd"/>
             <w:r>
               <w:t xml:space="preserve"> file should be stored. Paste the Name of the Document Library you created under </w:t>
             </w:r>
@@ -16452,443 +16731,6 @@
             <wp:extent cx="4609438" cy="2664708"/>
             <wp:effectExtent l="0" t="0" r="1270" b="2540"/>
             <wp:docPr id="14" name="Picture 14" descr="A screenshot of a computer&#10;&#10;Description automatically generated"/>
-            <wp:cNvGraphicFramePr>
-              <a:graphicFrameLocks xmlns:a="http://schemas.openxmlformats.org/drawingml/2006/main" noChangeAspect="1"/>
-            </wp:cNvGraphicFramePr>
-            <a:graphic xmlns:a="http://schemas.openxmlformats.org/drawingml/2006/main">
-              <a:graphicData uri="http://schemas.openxmlformats.org/drawingml/2006/picture">
-                <pic:pic xmlns:pic="http://schemas.openxmlformats.org/drawingml/2006/picture">
-                  <pic:nvPicPr>
-                    <pic:cNvPr id="1" name=""/>
-                    <pic:cNvPicPr/>
-                  </pic:nvPicPr>
-                  <pic:blipFill>
-                    <a:blip r:embed="rId68"/>
-                    <a:stretch>
-                      <a:fillRect/>
-                    </a:stretch>
-                  </pic:blipFill>
-                  <pic:spPr>
-                    <a:xfrm>
-                      <a:off x="0" y="0"/>
-                      <a:ext cx="4615036" cy="2667944"/>
-                    </a:xfrm>
-                    <a:prstGeom prst="rect">
-                      <a:avLst/>
-                    </a:prstGeom>
-                  </pic:spPr>
-                </pic:pic>
-              </a:graphicData>
-            </a:graphic>
-          </wp:inline>
-        </w:drawing>
-      </w:r>
-    </w:p>
-    <w:p>
-      <w:pPr>
-        <w:pStyle w:val="ListParagraph"/>
-        <w:numPr>
-          <w:ilvl w:val="0"/>
-          <w:numId w:val="35"/>
-        </w:numPr>
-        <w:rPr>
-          <w:rFonts w:cs="Segoe UI"/>
-        </w:rPr>
-      </w:pPr>
-      <w:r>
-        <w:rPr>
-          <w:rFonts w:cs="Segoe UI"/>
-        </w:rPr>
-        <w:t xml:space="preserve">Select + New Step to add an approval action to the </w:t>
-      </w:r>
-      <w:r>
-        <w:rPr>
-          <w:rFonts w:cs="Segoe UI"/>
-        </w:rPr>
-        <w:t>fl</w:t>
-      </w:r>
-      <w:r>
-        <w:rPr>
-          <w:rFonts w:cs="Segoe UI"/>
-        </w:rPr>
-        <w:t>ow, search for and select “Create an approval”</w:t>
-      </w:r>
-    </w:p>
-    <w:p>
-      <w:pPr>
-        <w:pStyle w:val="ListParagraph"/>
-        <w:numPr>
-          <w:ilvl w:val="0"/>
-          <w:numId w:val="35"/>
-        </w:numPr>
-        <w:rPr>
-          <w:rFonts w:cs="Segoe UI"/>
-        </w:rPr>
-      </w:pPr>
-      <w:r>
-        <w:rPr>
-          <w:rFonts w:cs="Segoe UI"/>
-        </w:rPr>
-        <w:t>Select a dummy title and put your email address under “Assigned To”</w:t>
-      </w:r>
-      <w:r>
-        <w:rPr>
-          <w:rFonts w:cs="Segoe UI"/>
-        </w:rPr>
-        <w:br/>
-      </w:r>
-      <w:r>
-        <w:rPr>
-          <w:noProof/>
-        </w:rPr>
-        <w:drawing>
-          <wp:inline distT="0" distB="0" distL="0" distR="0" wp14:anchorId="56DC8F4F" wp14:editId="6672B85E">
-            <wp:extent cx="3164619" cy="2245319"/>
-            <wp:effectExtent l="0" t="0" r="0" b="3175"/>
-            <wp:docPr id="15" name="Picture 15" descr="A screenshot of a cell phone&#10;&#10;Description automatically generated"/>
-            <wp:cNvGraphicFramePr>
-              <a:graphicFrameLocks xmlns:a="http://schemas.openxmlformats.org/drawingml/2006/main" noChangeAspect="1"/>
-            </wp:cNvGraphicFramePr>
-            <a:graphic xmlns:a="http://schemas.openxmlformats.org/drawingml/2006/main">
-              <a:graphicData uri="http://schemas.openxmlformats.org/drawingml/2006/picture">
-                <pic:pic xmlns:pic="http://schemas.openxmlformats.org/drawingml/2006/picture">
-                  <pic:nvPicPr>
-                    <pic:cNvPr id="1" name=""/>
-                    <pic:cNvPicPr/>
-                  </pic:nvPicPr>
-                  <pic:blipFill>
-                    <a:blip r:embed="rId69"/>
-                    <a:stretch>
-                      <a:fillRect/>
-                    </a:stretch>
-                  </pic:blipFill>
-                  <pic:spPr>
-                    <a:xfrm>
-                      <a:off x="0" y="0"/>
-                      <a:ext cx="3174734" cy="2252496"/>
-                    </a:xfrm>
-                    <a:prstGeom prst="rect">
-                      <a:avLst/>
-                    </a:prstGeom>
-                  </pic:spPr>
-                </pic:pic>
-              </a:graphicData>
-            </a:graphic>
-          </wp:inline>
-        </w:drawing>
-      </w:r>
-    </w:p>
-    <w:p>
-      <w:pPr>
-        <w:pStyle w:val="ListParagraph"/>
-        <w:numPr>
-          <w:ilvl w:val="0"/>
-          <w:numId w:val="35"/>
-        </w:numPr>
-        <w:rPr>
-          <w:rFonts w:cs="Segoe UI"/>
-        </w:rPr>
-      </w:pPr>
-      <w:r>
-        <w:rPr>
-          <w:rFonts w:cs="Segoe UI"/>
-        </w:rPr>
-        <w:t>Select Test in the top right corner, and pick “I’ll perform the trigger action”</w:t>
-      </w:r>
-    </w:p>
-    <w:p>
-      <w:pPr>
-        <w:pStyle w:val="ListParagraph"/>
-        <w:numPr>
-          <w:ilvl w:val="0"/>
-          <w:numId w:val="35"/>
-        </w:numPr>
-        <w:rPr>
-          <w:rFonts w:cs="Segoe UI"/>
-        </w:rPr>
-      </w:pPr>
-      <w:r>
-        <w:rPr>
-          <w:rFonts w:cs="Segoe UI"/>
-        </w:rPr>
-        <w:t xml:space="preserve">Click </w:t>
-      </w:r>
-      <w:r>
-        <w:rPr>
-          <w:rFonts w:cs="Segoe UI"/>
-          <w:b/>
-          <w:bCs/>
-        </w:rPr>
-        <w:t>Save &amp; Test</w:t>
-      </w:r>
-      <w:r>
-        <w:rPr>
-          <w:rFonts w:cs="Segoe UI"/>
-          <w:b/>
-          <w:bCs/>
-        </w:rPr>
-        <w:br/>
-      </w:r>
-      <w:r>
-        <w:rPr>
-          <w:noProof/>
-        </w:rPr>
-        <w:drawing>
-          <wp:inline distT="0" distB="0" distL="0" distR="0" wp14:anchorId="5A17D2DA" wp14:editId="5F00D3D4">
-            <wp:extent cx="2895600" cy="1685925"/>
-            <wp:effectExtent l="0" t="0" r="0" b="9525"/>
-            <wp:docPr id="16" name="Picture 16" descr="A screenshot of a cell phone&#10;&#10;Description automatically generated"/>
-            <wp:cNvGraphicFramePr>
-              <a:graphicFrameLocks xmlns:a="http://schemas.openxmlformats.org/drawingml/2006/main" noChangeAspect="1"/>
-            </wp:cNvGraphicFramePr>
-            <a:graphic xmlns:a="http://schemas.openxmlformats.org/drawingml/2006/main">
-              <a:graphicData uri="http://schemas.openxmlformats.org/drawingml/2006/picture">
-                <pic:pic xmlns:pic="http://schemas.openxmlformats.org/drawingml/2006/picture">
-                  <pic:nvPicPr>
-                    <pic:cNvPr id="1" name=""/>
-                    <pic:cNvPicPr/>
-                  </pic:nvPicPr>
-                  <pic:blipFill>
-                    <a:blip r:embed="rId70"/>
-                    <a:stretch>
-                      <a:fillRect/>
-                    </a:stretch>
-                  </pic:blipFill>
-                  <pic:spPr>
-                    <a:xfrm>
-                      <a:off x="0" y="0"/>
-                      <a:ext cx="2895600" cy="1685925"/>
-                    </a:xfrm>
-                    <a:prstGeom prst="rect">
-                      <a:avLst/>
-                    </a:prstGeom>
-                  </pic:spPr>
-                </pic:pic>
-              </a:graphicData>
-            </a:graphic>
-          </wp:inline>
-        </w:drawing>
-      </w:r>
-    </w:p>
-    <w:p>
-      <w:pPr>
-        <w:pStyle w:val="ListParagraph"/>
-        <w:numPr>
-          <w:ilvl w:val="0"/>
-          <w:numId w:val="35"/>
-        </w:numPr>
-        <w:rPr>
-          <w:rFonts w:cs="Segoe UI"/>
-        </w:rPr>
-      </w:pPr>
-      <w:r>
-        <w:rPr>
-          <w:rFonts w:cs="Segoe UI"/>
-        </w:rPr>
-        <w:lastRenderedPageBreak/>
-        <w:t xml:space="preserve">Click </w:t>
-      </w:r>
-      <w:r>
-        <w:rPr>
-          <w:rFonts w:cs="Segoe UI"/>
-          <w:b/>
-          <w:bCs/>
-        </w:rPr>
-        <w:t>Run Flow</w:t>
-      </w:r>
-      <w:r>
-        <w:rPr>
-          <w:rFonts w:cs="Segoe UI"/>
-        </w:rPr>
-        <w:br/>
-      </w:r>
-      <w:r>
-        <w:rPr>
-          <w:noProof/>
-        </w:rPr>
-        <w:drawing>
-          <wp:inline distT="0" distB="0" distL="0" distR="0" wp14:anchorId="3DCB55AA" wp14:editId="3CA238F1">
-            <wp:extent cx="2369488" cy="1188680"/>
-            <wp:effectExtent l="0" t="0" r="0" b="0"/>
-            <wp:docPr id="17" name="Picture 17" descr="A screenshot of a cell phone&#10;&#10;Description automatically generated"/>
-            <wp:cNvGraphicFramePr>
-              <a:graphicFrameLocks xmlns:a="http://schemas.openxmlformats.org/drawingml/2006/main" noChangeAspect="1"/>
-            </wp:cNvGraphicFramePr>
-            <a:graphic xmlns:a="http://schemas.openxmlformats.org/drawingml/2006/main">
-              <a:graphicData uri="http://schemas.openxmlformats.org/drawingml/2006/picture">
-                <pic:pic xmlns:pic="http://schemas.openxmlformats.org/drawingml/2006/picture">
-                  <pic:nvPicPr>
-                    <pic:cNvPr id="1" name=""/>
-                    <pic:cNvPicPr/>
-                  </pic:nvPicPr>
-                  <pic:blipFill>
-                    <a:blip r:embed="rId71"/>
-                    <a:stretch>
-                      <a:fillRect/>
-                    </a:stretch>
-                  </pic:blipFill>
-                  <pic:spPr>
-                    <a:xfrm>
-                      <a:off x="0" y="0"/>
-                      <a:ext cx="2375591" cy="1191742"/>
-                    </a:xfrm>
-                    <a:prstGeom prst="rect">
-                      <a:avLst/>
-                    </a:prstGeom>
-                  </pic:spPr>
-                </pic:pic>
-              </a:graphicData>
-            </a:graphic>
-          </wp:inline>
-        </w:drawing>
-      </w:r>
-    </w:p>
-    <w:p>
-      <w:pPr>
-        <w:pStyle w:val="ListParagraph"/>
-        <w:numPr>
-          <w:ilvl w:val="0"/>
-          <w:numId w:val="35"/>
-        </w:numPr>
-        <w:rPr>
-          <w:rFonts w:cs="Segoe UI"/>
-        </w:rPr>
-      </w:pPr>
-      <w:r>
-        <w:rPr>
-          <w:rFonts w:cs="Segoe UI"/>
-        </w:rPr>
-        <w:t xml:space="preserve">This </w:t>
-      </w:r>
-      <w:r>
-        <w:rPr>
-          <w:rFonts w:cs="Segoe UI"/>
-        </w:rPr>
-        <w:t>f</w:t>
-      </w:r>
-      <w:r>
-        <w:rPr>
-          <w:rFonts w:cs="Segoe UI"/>
-        </w:rPr>
-        <w:t>low can</w:t>
-      </w:r>
-      <w:r>
-        <w:rPr>
-          <w:rFonts w:cs="Segoe UI"/>
-        </w:rPr>
-        <w:t xml:space="preserve"> take up to ten minutes to run initially. Once run, you can delete the flow as it will not be needed anymore</w:t>
-      </w:r>
-      <w:r>
-        <w:rPr>
-          <w:rFonts w:cs="Segoe UI"/>
-        </w:rPr>
-        <w:br/>
-      </w:r>
-      <w:r>
-        <w:rPr>
-          <w:noProof/>
-        </w:rPr>
-        <w:drawing>
-          <wp:inline distT="0" distB="0" distL="0" distR="0" wp14:anchorId="366F5BC1" wp14:editId="691FCBA9">
-            <wp:extent cx="3689405" cy="998100"/>
-            <wp:effectExtent l="0" t="0" r="6350" b="0"/>
-            <wp:docPr id="18" name="Picture 18" descr="A screenshot of a social media post&#10;&#10;Description automatically generated"/>
-            <wp:cNvGraphicFramePr>
-              <a:graphicFrameLocks xmlns:a="http://schemas.openxmlformats.org/drawingml/2006/main" noChangeAspect="1"/>
-            </wp:cNvGraphicFramePr>
-            <a:graphic xmlns:a="http://schemas.openxmlformats.org/drawingml/2006/main">
-              <a:graphicData uri="http://schemas.openxmlformats.org/drawingml/2006/picture">
-                <pic:pic xmlns:pic="http://schemas.openxmlformats.org/drawingml/2006/picture">
-                  <pic:nvPicPr>
-                    <pic:cNvPr id="1" name=""/>
-                    <pic:cNvPicPr/>
-                  </pic:nvPicPr>
-                  <pic:blipFill>
-                    <a:blip r:embed="rId72"/>
-                    <a:stretch>
-                      <a:fillRect/>
-                    </a:stretch>
-                  </pic:blipFill>
-                  <pic:spPr>
-                    <a:xfrm>
-                      <a:off x="0" y="0"/>
-                      <a:ext cx="3711277" cy="1004017"/>
-                    </a:xfrm>
-                    <a:prstGeom prst="rect">
-                      <a:avLst/>
-                    </a:prstGeom>
-                  </pic:spPr>
-                </pic:pic>
-              </a:graphicData>
-            </a:graphic>
-          </wp:inline>
-        </w:drawing>
-      </w:r>
-    </w:p>
-    <w:p>
-      <w:pPr>
-        <w:pStyle w:val="ListParagraph"/>
-        <w:numPr>
-          <w:ilvl w:val="0"/>
-          <w:numId w:val="35"/>
-        </w:numPr>
-        <w:rPr>
-          <w:rFonts w:cs="Segoe UI"/>
-        </w:rPr>
-      </w:pPr>
-      <w:r>
-        <w:rPr>
-          <w:rFonts w:cs="Segoe UI"/>
-        </w:rPr>
-        <w:t xml:space="preserve">Click on Solutions in the right-hand side, and you should now see two new </w:t>
-      </w:r>
-      <w:r>
-        <w:rPr>
-          <w:rFonts w:cs="Segoe UI"/>
-        </w:rPr>
-        <w:t>f</w:t>
-      </w:r>
-      <w:r>
-        <w:rPr>
-          <w:rFonts w:cs="Segoe UI"/>
-        </w:rPr>
-        <w:t>low Approvals solutions</w:t>
-      </w:r>
-      <w:r>
-        <w:rPr>
-          <w:rFonts w:cs="Segoe UI"/>
-        </w:rPr>
-        <w:t>.</w:t>
-      </w:r>
-    </w:p>
-    <w:p>
-      <w:pPr>
-        <w:pStyle w:val="ListParagraph"/>
-        <w:rPr>
-          <w:rFonts w:cs="Segoe UI"/>
-        </w:rPr>
-      </w:pPr>
-      <w:r>
-        <w:rPr>
-          <w:rFonts w:cs="Segoe UI"/>
-        </w:rPr>
-        <w:t xml:space="preserve">Note that the presence of these solutions was the point of this step, and the way you know it succeeded. You initialized flow solutions for the environment. </w:t>
-      </w:r>
-      <w:r>
-        <w:rPr>
-          <w:rFonts w:cs="Segoe UI"/>
-        </w:rPr>
-        <w:br/>
-      </w:r>
-      <w:r>
-        <w:rPr>
-          <w:noProof/>
-        </w:rPr>
-        <w:drawing>
-          <wp:inline distT="0" distB="0" distL="0" distR="0" wp14:anchorId="03D4F65A" wp14:editId="1BFB9A03">
-            <wp:extent cx="3586038" cy="664081"/>
-            <wp:effectExtent l="0" t="0" r="0" b="3175"/>
-            <wp:docPr id="20" name="Picture 20" descr="A screenshot of a cell phone&#10;&#10;Description automatically generated"/>
             <wp:cNvGraphicFramePr>
               <a:graphicFrameLocks xmlns:a="http://schemas.openxmlformats.org/drawingml/2006/main" noChangeAspect="1"/>
             </wp:cNvGraphicFramePr>
@@ -16908,6 +16750,443 @@
                   <pic:spPr>
                     <a:xfrm>
                       <a:off x="0" y="0"/>
+                      <a:ext cx="4615036" cy="2667944"/>
+                    </a:xfrm>
+                    <a:prstGeom prst="rect">
+                      <a:avLst/>
+                    </a:prstGeom>
+                  </pic:spPr>
+                </pic:pic>
+              </a:graphicData>
+            </a:graphic>
+          </wp:inline>
+        </w:drawing>
+      </w:r>
+    </w:p>
+    <w:p>
+      <w:pPr>
+        <w:pStyle w:val="ListParagraph"/>
+        <w:numPr>
+          <w:ilvl w:val="0"/>
+          <w:numId w:val="35"/>
+        </w:numPr>
+        <w:rPr>
+          <w:rFonts w:cs="Segoe UI"/>
+        </w:rPr>
+      </w:pPr>
+      <w:r>
+        <w:rPr>
+          <w:rFonts w:cs="Segoe UI"/>
+        </w:rPr>
+        <w:t xml:space="preserve">Select + New Step to add an approval action to the </w:t>
+      </w:r>
+      <w:r>
+        <w:rPr>
+          <w:rFonts w:cs="Segoe UI"/>
+        </w:rPr>
+        <w:t>fl</w:t>
+      </w:r>
+      <w:r>
+        <w:rPr>
+          <w:rFonts w:cs="Segoe UI"/>
+        </w:rPr>
+        <w:t>ow, search for and select “Create an approval”</w:t>
+      </w:r>
+    </w:p>
+    <w:p>
+      <w:pPr>
+        <w:pStyle w:val="ListParagraph"/>
+        <w:numPr>
+          <w:ilvl w:val="0"/>
+          <w:numId w:val="35"/>
+        </w:numPr>
+        <w:rPr>
+          <w:rFonts w:cs="Segoe UI"/>
+        </w:rPr>
+      </w:pPr>
+      <w:r>
+        <w:rPr>
+          <w:rFonts w:cs="Segoe UI"/>
+        </w:rPr>
+        <w:t>Select a dummy title and put your email address under “Assigned To”</w:t>
+      </w:r>
+      <w:r>
+        <w:rPr>
+          <w:rFonts w:cs="Segoe UI"/>
+        </w:rPr>
+        <w:br/>
+      </w:r>
+      <w:r>
+        <w:rPr>
+          <w:noProof/>
+        </w:rPr>
+        <w:drawing>
+          <wp:inline distT="0" distB="0" distL="0" distR="0" wp14:anchorId="56DC8F4F" wp14:editId="6672B85E">
+            <wp:extent cx="3164619" cy="2245319"/>
+            <wp:effectExtent l="0" t="0" r="0" b="3175"/>
+            <wp:docPr id="15" name="Picture 15" descr="A screenshot of a cell phone&#10;&#10;Description automatically generated"/>
+            <wp:cNvGraphicFramePr>
+              <a:graphicFrameLocks xmlns:a="http://schemas.openxmlformats.org/drawingml/2006/main" noChangeAspect="1"/>
+            </wp:cNvGraphicFramePr>
+            <a:graphic xmlns:a="http://schemas.openxmlformats.org/drawingml/2006/main">
+              <a:graphicData uri="http://schemas.openxmlformats.org/drawingml/2006/picture">
+                <pic:pic xmlns:pic="http://schemas.openxmlformats.org/drawingml/2006/picture">
+                  <pic:nvPicPr>
+                    <pic:cNvPr id="1" name=""/>
+                    <pic:cNvPicPr/>
+                  </pic:nvPicPr>
+                  <pic:blipFill>
+                    <a:blip r:embed="rId74"/>
+                    <a:stretch>
+                      <a:fillRect/>
+                    </a:stretch>
+                  </pic:blipFill>
+                  <pic:spPr>
+                    <a:xfrm>
+                      <a:off x="0" y="0"/>
+                      <a:ext cx="3174734" cy="2252496"/>
+                    </a:xfrm>
+                    <a:prstGeom prst="rect">
+                      <a:avLst/>
+                    </a:prstGeom>
+                  </pic:spPr>
+                </pic:pic>
+              </a:graphicData>
+            </a:graphic>
+          </wp:inline>
+        </w:drawing>
+      </w:r>
+    </w:p>
+    <w:p>
+      <w:pPr>
+        <w:pStyle w:val="ListParagraph"/>
+        <w:numPr>
+          <w:ilvl w:val="0"/>
+          <w:numId w:val="35"/>
+        </w:numPr>
+        <w:rPr>
+          <w:rFonts w:cs="Segoe UI"/>
+        </w:rPr>
+      </w:pPr>
+      <w:r>
+        <w:rPr>
+          <w:rFonts w:cs="Segoe UI"/>
+        </w:rPr>
+        <w:t>Select Test in the top right corner, and pick “I’ll perform the trigger action”</w:t>
+      </w:r>
+    </w:p>
+    <w:p>
+      <w:pPr>
+        <w:pStyle w:val="ListParagraph"/>
+        <w:numPr>
+          <w:ilvl w:val="0"/>
+          <w:numId w:val="35"/>
+        </w:numPr>
+        <w:rPr>
+          <w:rFonts w:cs="Segoe UI"/>
+        </w:rPr>
+      </w:pPr>
+      <w:r>
+        <w:rPr>
+          <w:rFonts w:cs="Segoe UI"/>
+        </w:rPr>
+        <w:t xml:space="preserve">Click </w:t>
+      </w:r>
+      <w:r>
+        <w:rPr>
+          <w:rFonts w:cs="Segoe UI"/>
+          <w:b/>
+          <w:bCs/>
+        </w:rPr>
+        <w:t>Save &amp; Test</w:t>
+      </w:r>
+      <w:r>
+        <w:rPr>
+          <w:rFonts w:cs="Segoe UI"/>
+          <w:b/>
+          <w:bCs/>
+        </w:rPr>
+        <w:br/>
+      </w:r>
+      <w:r>
+        <w:rPr>
+          <w:noProof/>
+        </w:rPr>
+        <w:drawing>
+          <wp:inline distT="0" distB="0" distL="0" distR="0" wp14:anchorId="5A17D2DA" wp14:editId="5F00D3D4">
+            <wp:extent cx="2895600" cy="1685925"/>
+            <wp:effectExtent l="0" t="0" r="0" b="9525"/>
+            <wp:docPr id="16" name="Picture 16" descr="A screenshot of a cell phone&#10;&#10;Description automatically generated"/>
+            <wp:cNvGraphicFramePr>
+              <a:graphicFrameLocks xmlns:a="http://schemas.openxmlformats.org/drawingml/2006/main" noChangeAspect="1"/>
+            </wp:cNvGraphicFramePr>
+            <a:graphic xmlns:a="http://schemas.openxmlformats.org/drawingml/2006/main">
+              <a:graphicData uri="http://schemas.openxmlformats.org/drawingml/2006/picture">
+                <pic:pic xmlns:pic="http://schemas.openxmlformats.org/drawingml/2006/picture">
+                  <pic:nvPicPr>
+                    <pic:cNvPr id="1" name=""/>
+                    <pic:cNvPicPr/>
+                  </pic:nvPicPr>
+                  <pic:blipFill>
+                    <a:blip r:embed="rId75"/>
+                    <a:stretch>
+                      <a:fillRect/>
+                    </a:stretch>
+                  </pic:blipFill>
+                  <pic:spPr>
+                    <a:xfrm>
+                      <a:off x="0" y="0"/>
+                      <a:ext cx="2895600" cy="1685925"/>
+                    </a:xfrm>
+                    <a:prstGeom prst="rect">
+                      <a:avLst/>
+                    </a:prstGeom>
+                  </pic:spPr>
+                </pic:pic>
+              </a:graphicData>
+            </a:graphic>
+          </wp:inline>
+        </w:drawing>
+      </w:r>
+    </w:p>
+    <w:p>
+      <w:pPr>
+        <w:pStyle w:val="ListParagraph"/>
+        <w:numPr>
+          <w:ilvl w:val="0"/>
+          <w:numId w:val="35"/>
+        </w:numPr>
+        <w:rPr>
+          <w:rFonts w:cs="Segoe UI"/>
+        </w:rPr>
+      </w:pPr>
+      <w:r>
+        <w:rPr>
+          <w:rFonts w:cs="Segoe UI"/>
+        </w:rPr>
+        <w:lastRenderedPageBreak/>
+        <w:t xml:space="preserve">Click </w:t>
+      </w:r>
+      <w:r>
+        <w:rPr>
+          <w:rFonts w:cs="Segoe UI"/>
+          <w:b/>
+          <w:bCs/>
+        </w:rPr>
+        <w:t>Run Flow</w:t>
+      </w:r>
+      <w:r>
+        <w:rPr>
+          <w:rFonts w:cs="Segoe UI"/>
+        </w:rPr>
+        <w:br/>
+      </w:r>
+      <w:r>
+        <w:rPr>
+          <w:noProof/>
+        </w:rPr>
+        <w:drawing>
+          <wp:inline distT="0" distB="0" distL="0" distR="0" wp14:anchorId="3DCB55AA" wp14:editId="3CA238F1">
+            <wp:extent cx="2369488" cy="1188680"/>
+            <wp:effectExtent l="0" t="0" r="0" b="0"/>
+            <wp:docPr id="17" name="Picture 17" descr="A screenshot of a cell phone&#10;&#10;Description automatically generated"/>
+            <wp:cNvGraphicFramePr>
+              <a:graphicFrameLocks xmlns:a="http://schemas.openxmlformats.org/drawingml/2006/main" noChangeAspect="1"/>
+            </wp:cNvGraphicFramePr>
+            <a:graphic xmlns:a="http://schemas.openxmlformats.org/drawingml/2006/main">
+              <a:graphicData uri="http://schemas.openxmlformats.org/drawingml/2006/picture">
+                <pic:pic xmlns:pic="http://schemas.openxmlformats.org/drawingml/2006/picture">
+                  <pic:nvPicPr>
+                    <pic:cNvPr id="1" name=""/>
+                    <pic:cNvPicPr/>
+                  </pic:nvPicPr>
+                  <pic:blipFill>
+                    <a:blip r:embed="rId76"/>
+                    <a:stretch>
+                      <a:fillRect/>
+                    </a:stretch>
+                  </pic:blipFill>
+                  <pic:spPr>
+                    <a:xfrm>
+                      <a:off x="0" y="0"/>
+                      <a:ext cx="2375591" cy="1191742"/>
+                    </a:xfrm>
+                    <a:prstGeom prst="rect">
+                      <a:avLst/>
+                    </a:prstGeom>
+                  </pic:spPr>
+                </pic:pic>
+              </a:graphicData>
+            </a:graphic>
+          </wp:inline>
+        </w:drawing>
+      </w:r>
+    </w:p>
+    <w:p>
+      <w:pPr>
+        <w:pStyle w:val="ListParagraph"/>
+        <w:numPr>
+          <w:ilvl w:val="0"/>
+          <w:numId w:val="35"/>
+        </w:numPr>
+        <w:rPr>
+          <w:rFonts w:cs="Segoe UI"/>
+        </w:rPr>
+      </w:pPr>
+      <w:r>
+        <w:rPr>
+          <w:rFonts w:cs="Segoe UI"/>
+        </w:rPr>
+        <w:t xml:space="preserve">This </w:t>
+      </w:r>
+      <w:r>
+        <w:rPr>
+          <w:rFonts w:cs="Segoe UI"/>
+        </w:rPr>
+        <w:t>f</w:t>
+      </w:r>
+      <w:r>
+        <w:rPr>
+          <w:rFonts w:cs="Segoe UI"/>
+        </w:rPr>
+        <w:t>low can</w:t>
+      </w:r>
+      <w:r>
+        <w:rPr>
+          <w:rFonts w:cs="Segoe UI"/>
+        </w:rPr>
+        <w:t xml:space="preserve"> take up to ten minutes to run initially. Once run, you can delete the flow as it will not be needed anymore</w:t>
+      </w:r>
+      <w:r>
+        <w:rPr>
+          <w:rFonts w:cs="Segoe UI"/>
+        </w:rPr>
+        <w:br/>
+      </w:r>
+      <w:r>
+        <w:rPr>
+          <w:noProof/>
+        </w:rPr>
+        <w:drawing>
+          <wp:inline distT="0" distB="0" distL="0" distR="0" wp14:anchorId="366F5BC1" wp14:editId="691FCBA9">
+            <wp:extent cx="3689405" cy="998100"/>
+            <wp:effectExtent l="0" t="0" r="6350" b="0"/>
+            <wp:docPr id="18" name="Picture 18" descr="A screenshot of a social media post&#10;&#10;Description automatically generated"/>
+            <wp:cNvGraphicFramePr>
+              <a:graphicFrameLocks xmlns:a="http://schemas.openxmlformats.org/drawingml/2006/main" noChangeAspect="1"/>
+            </wp:cNvGraphicFramePr>
+            <a:graphic xmlns:a="http://schemas.openxmlformats.org/drawingml/2006/main">
+              <a:graphicData uri="http://schemas.openxmlformats.org/drawingml/2006/picture">
+                <pic:pic xmlns:pic="http://schemas.openxmlformats.org/drawingml/2006/picture">
+                  <pic:nvPicPr>
+                    <pic:cNvPr id="1" name=""/>
+                    <pic:cNvPicPr/>
+                  </pic:nvPicPr>
+                  <pic:blipFill>
+                    <a:blip r:embed="rId77"/>
+                    <a:stretch>
+                      <a:fillRect/>
+                    </a:stretch>
+                  </pic:blipFill>
+                  <pic:spPr>
+                    <a:xfrm>
+                      <a:off x="0" y="0"/>
+                      <a:ext cx="3711277" cy="1004017"/>
+                    </a:xfrm>
+                    <a:prstGeom prst="rect">
+                      <a:avLst/>
+                    </a:prstGeom>
+                  </pic:spPr>
+                </pic:pic>
+              </a:graphicData>
+            </a:graphic>
+          </wp:inline>
+        </w:drawing>
+      </w:r>
+    </w:p>
+    <w:p>
+      <w:pPr>
+        <w:pStyle w:val="ListParagraph"/>
+        <w:numPr>
+          <w:ilvl w:val="0"/>
+          <w:numId w:val="35"/>
+        </w:numPr>
+        <w:rPr>
+          <w:rFonts w:cs="Segoe UI"/>
+        </w:rPr>
+      </w:pPr>
+      <w:r>
+        <w:rPr>
+          <w:rFonts w:cs="Segoe UI"/>
+        </w:rPr>
+        <w:t xml:space="preserve">Click on Solutions in the right-hand side, and you should now see two new </w:t>
+      </w:r>
+      <w:r>
+        <w:rPr>
+          <w:rFonts w:cs="Segoe UI"/>
+        </w:rPr>
+        <w:t>f</w:t>
+      </w:r>
+      <w:r>
+        <w:rPr>
+          <w:rFonts w:cs="Segoe UI"/>
+        </w:rPr>
+        <w:t>low Approvals solutions</w:t>
+      </w:r>
+      <w:r>
+        <w:rPr>
+          <w:rFonts w:cs="Segoe UI"/>
+        </w:rPr>
+        <w:t>.</w:t>
+      </w:r>
+    </w:p>
+    <w:p>
+      <w:pPr>
+        <w:pStyle w:val="ListParagraph"/>
+        <w:rPr>
+          <w:rFonts w:cs="Segoe UI"/>
+        </w:rPr>
+      </w:pPr>
+      <w:r>
+        <w:rPr>
+          <w:rFonts w:cs="Segoe UI"/>
+        </w:rPr>
+        <w:t xml:space="preserve">Note that the presence of these solutions was the point of this step, and the way you know it succeeded. You initialized flow solutions for the environment. </w:t>
+      </w:r>
+      <w:r>
+        <w:rPr>
+          <w:rFonts w:cs="Segoe UI"/>
+        </w:rPr>
+        <w:br/>
+      </w:r>
+      <w:r>
+        <w:rPr>
+          <w:noProof/>
+        </w:rPr>
+        <w:drawing>
+          <wp:inline distT="0" distB="0" distL="0" distR="0" wp14:anchorId="03D4F65A" wp14:editId="1BFB9A03">
+            <wp:extent cx="3586038" cy="664081"/>
+            <wp:effectExtent l="0" t="0" r="0" b="3175"/>
+            <wp:docPr id="20" name="Picture 20" descr="A screenshot of a cell phone&#10;&#10;Description automatically generated"/>
+            <wp:cNvGraphicFramePr>
+              <a:graphicFrameLocks xmlns:a="http://schemas.openxmlformats.org/drawingml/2006/main" noChangeAspect="1"/>
+            </wp:cNvGraphicFramePr>
+            <a:graphic xmlns:a="http://schemas.openxmlformats.org/drawingml/2006/main">
+              <a:graphicData uri="http://schemas.openxmlformats.org/drawingml/2006/picture">
+                <pic:pic xmlns:pic="http://schemas.openxmlformats.org/drawingml/2006/picture">
+                  <pic:nvPicPr>
+                    <pic:cNvPr id="1" name=""/>
+                    <pic:cNvPicPr/>
+                  </pic:nvPicPr>
+                  <pic:blipFill>
+                    <a:blip r:embed="rId78"/>
+                    <a:stretch>
+                      <a:fillRect/>
+                    </a:stretch>
+                  </pic:blipFill>
+                  <pic:spPr>
+                    <a:xfrm>
+                      <a:off x="0" y="0"/>
                       <a:ext cx="3617668" cy="669938"/>
                     </a:xfrm>
                     <a:prstGeom prst="rect">
@@ -17411,7 +17690,7 @@
         </w:rPr>
         <w:t xml:space="preserve"> are now installed.  If you would like to install the last component, please continue on below, else return to </w:t>
       </w:r>
-      <w:hyperlink r:id="rId74" w:history="1">
+      <w:hyperlink r:id="rId79" w:history="1">
         <w:proofErr w:type="spellStart"/>
         <w:r>
           <w:rPr>
@@ -17781,7 +18060,21 @@
         <w:rPr>
           <w:rFonts w:cs="Segoe UI"/>
         </w:rPr>
-        <w:t>Environment Variables are used to store application and flow configuration data. This means, you only have to set the value once and it will be used in all necessary flows and apps.</w:t>
+        <w:t xml:space="preserve">Environment Variables are used to store application and flow configuration data. This means, you only </w:t>
+      </w:r>
+      <w:proofErr w:type="gramStart"/>
+      <w:r>
+        <w:rPr>
+          <w:rFonts w:cs="Segoe UI"/>
+        </w:rPr>
+        <w:t>have to</w:t>
+      </w:r>
+      <w:proofErr w:type="gramEnd"/>
+      <w:r>
+        <w:rPr>
+          <w:rFonts w:cs="Segoe UI"/>
+        </w:rPr>
+        <w:t xml:space="preserve"> set the value once and it will be used in all necessary flows and apps.</w:t>
       </w:r>
     </w:p>
     <w:p>
@@ -17900,7 +18193,7 @@
         </w:rPr>
         <w:t xml:space="preserve">Navigate to </w:t>
       </w:r>
-      <w:hyperlink r:id="rId75" w:history="1">
+      <w:hyperlink r:id="rId80" w:history="1">
         <w:r>
           <w:rPr>
             <w:rStyle w:val="Hyperlink"/>
@@ -18040,7 +18333,7 @@
                     <pic:cNvPicPr/>
                   </pic:nvPicPr>
                   <pic:blipFill>
-                    <a:blip r:embed="rId24">
+                    <a:blip r:embed="rId29">
                       <a:extLst>
                         <a:ext uri="{28A0092B-C50C-407E-A947-70E740481C1C}">
                           <a14:useLocalDpi xmlns:a14="http://schemas.microsoft.com/office/drawing/2010/main" val="0"/>
@@ -18202,7 +18495,7 @@
             <w:r>
               <w:t>The Training in a day package includes a flow that automatically sends a feedback request to attendees on the day of the event. Configure the Form URL (</w:t>
             </w:r>
-            <w:hyperlink r:id="rId76" w:history="1">
+            <w:hyperlink r:id="rId81" w:history="1">
               <w:r>
                 <w:rPr>
                   <w:rStyle w:val="Hyperlink"/>
@@ -18758,7 +19051,7 @@
         </w:rPr>
         <w:t xml:space="preserve">Please return to </w:t>
       </w:r>
-      <w:hyperlink r:id="rId77" w:history="1">
+      <w:hyperlink r:id="rId82" w:history="1">
         <w:proofErr w:type="spellStart"/>
         <w:r>
           <w:rPr>
@@ -18800,7 +19093,7 @@
 </file>
 
 <file path=word/numbering.xml><?xml version="1.0" encoding="utf-8"?>
-<w:numbering xmlns:wpc="http://schemas.microsoft.com/office/word/2010/wordprocessingCanvas" xmlns:cx="http://schemas.microsoft.com/office/drawing/2014/chartex" xmlns:cx1="http://schemas.microsoft.com/office/drawing/2015/9/8/chartex" xmlns:cx2="http://schemas.microsoft.com/office/drawing/2015/10/21/chartex" xmlns:cx3="http://schemas.microsoft.com/office/drawing/2016/5/9/chartex" xmlns:cx4="http://schemas.microsoft.com/office/drawing/2016/5/10/chartex" xmlns:cx5="http://schemas.microsoft.com/office/drawing/2016/5/11/chartex" xmlns:cx6="http://schemas.microsoft.com/office/drawing/2016/5/12/chartex" xmlns:cx7="http://schemas.microsoft.com/office/drawing/2016/5/13/chartex" xmlns:cx8="http://schemas.microsoft.com/office/drawing/2016/5/14/chartex" xmlns:mc="http://schemas.openxmlformats.org/markup-compatibility/2006" xmlns:aink="http://schemas.microsoft.com/office/drawing/2016/ink" xmlns:am3d="http://schemas.microsoft.com/office/drawing/2017/model3d" xmlns:o="urn:schemas-microsoft-com:office:office" xmlns:r="http://schemas.openxmlformats.org/officeDocument/2006/relationships" xmlns:m="http://schemas.openxmlformats.org/officeDocument/2006/math" xmlns:v="urn:schemas-microsoft-com:vml" xmlns:wp14="http://schemas.microsoft.com/office/word/2010/wordprocessingDrawing" xmlns:wp="http://schemas.openxmlformats.org/drawingml/2006/wordprocessingDrawing" xmlns:w10="urn:schemas-microsoft-com:office:word" xmlns:w="http://schemas.openxmlformats.org/wordprocessingml/2006/main" xmlns:w14="http://schemas.microsoft.com/office/word/2010/wordml" xmlns:w15="http://schemas.microsoft.com/office/word/2012/wordml" xmlns:w16cid="http://schemas.microsoft.com/office/word/2016/wordml/cid" xmlns:w16se="http://schemas.microsoft.com/office/word/2015/wordml/symex" xmlns:wpg="http://schemas.microsoft.com/office/word/2010/wordprocessingGroup" xmlns:wpi="http://schemas.microsoft.com/office/word/2010/wordprocessingInk" xmlns:wne="http://schemas.microsoft.com/office/word/2006/wordml" xmlns:wps="http://schemas.microsoft.com/office/word/2010/wordprocessingShape" mc:Ignorable="w14 w15 w16se w16cid wp14">
+<w:numbering xmlns:wpc="http://schemas.microsoft.com/office/word/2010/wordprocessingCanvas" xmlns:cx="http://schemas.microsoft.com/office/drawing/2014/chartex" xmlns:cx1="http://schemas.microsoft.com/office/drawing/2015/9/8/chartex" xmlns:cx2="http://schemas.microsoft.com/office/drawing/2015/10/21/chartex" xmlns:cx3="http://schemas.microsoft.com/office/drawing/2016/5/9/chartex" xmlns:cx4="http://schemas.microsoft.com/office/drawing/2016/5/10/chartex" xmlns:cx5="http://schemas.microsoft.com/office/drawing/2016/5/11/chartex" xmlns:cx6="http://schemas.microsoft.com/office/drawing/2016/5/12/chartex" xmlns:cx7="http://schemas.microsoft.com/office/drawing/2016/5/13/chartex" xmlns:cx8="http://schemas.microsoft.com/office/drawing/2016/5/14/chartex" xmlns:mc="http://schemas.openxmlformats.org/markup-compatibility/2006" xmlns:aink="http://schemas.microsoft.com/office/drawing/2016/ink" xmlns:am3d="http://schemas.microsoft.com/office/drawing/2017/model3d" xmlns:o="urn:schemas-microsoft-com:office:office" xmlns:r="http://schemas.openxmlformats.org/officeDocument/2006/relationships" xmlns:m="http://schemas.openxmlformats.org/officeDocument/2006/math" xmlns:v="urn:schemas-microsoft-com:vml" xmlns:wp14="http://schemas.microsoft.com/office/word/2010/wordprocessingDrawing" xmlns:wp="http://schemas.openxmlformats.org/drawingml/2006/wordprocessingDrawing" xmlns:w10="urn:schemas-microsoft-com:office:word" xmlns:w="http://schemas.openxmlformats.org/wordprocessingml/2006/main" xmlns:w14="http://schemas.microsoft.com/office/word/2010/wordml" xmlns:w15="http://schemas.microsoft.com/office/word/2012/wordml" xmlns:w16cex="http://schemas.microsoft.com/office/word/2018/wordml/cex" xmlns:w16cid="http://schemas.microsoft.com/office/word/2016/wordml/cid" xmlns:w16="http://schemas.microsoft.com/office/word/2018/wordml" xmlns:w16se="http://schemas.microsoft.com/office/word/2015/wordml/symex" xmlns:wpg="http://schemas.microsoft.com/office/word/2010/wordprocessingGroup" xmlns:wpi="http://schemas.microsoft.com/office/word/2010/wordprocessingInk" xmlns:wne="http://schemas.microsoft.com/office/word/2006/wordml" xmlns:wps="http://schemas.microsoft.com/office/word/2010/wordprocessingShape" mc:Ignorable="w14 w15 w16se w16cid w16 w16cex wp14">
   <w:abstractNum w:abstractNumId="0" w15:restartNumberingAfterBreak="0">
     <w:nsid w:val="04712122"/>
     <w:multiLevelType w:val="hybridMultilevel"/>
@@ -23569,7 +23862,7 @@
 </file>
 
 <file path=word/styles.xml><?xml version="1.0" encoding="utf-8"?>
-<w:styles xmlns:mc="http://schemas.openxmlformats.org/markup-compatibility/2006" xmlns:r="http://schemas.openxmlformats.org/officeDocument/2006/relationships" xmlns:w="http://schemas.openxmlformats.org/wordprocessingml/2006/main" xmlns:w14="http://schemas.microsoft.com/office/word/2010/wordml" xmlns:w15="http://schemas.microsoft.com/office/word/2012/wordml" xmlns:w16cid="http://schemas.microsoft.com/office/word/2016/wordml/cid" xmlns:w16se="http://schemas.microsoft.com/office/word/2015/wordml/symex" mc:Ignorable="w14 w15 w16se w16cid">
+<w:styles xmlns:mc="http://schemas.openxmlformats.org/markup-compatibility/2006" xmlns:r="http://schemas.openxmlformats.org/officeDocument/2006/relationships" xmlns:w="http://schemas.openxmlformats.org/wordprocessingml/2006/main" xmlns:w14="http://schemas.microsoft.com/office/word/2010/wordml" xmlns:w15="http://schemas.microsoft.com/office/word/2012/wordml" xmlns:w16cex="http://schemas.microsoft.com/office/word/2018/wordml/cex" xmlns:w16cid="http://schemas.microsoft.com/office/word/2016/wordml/cid" xmlns:w16="http://schemas.microsoft.com/office/word/2018/wordml" xmlns:w16se="http://schemas.microsoft.com/office/word/2015/wordml/symex" mc:Ignorable="w14 w15 w16se w16cid w16 w16cex">
   <w:docDefaults>
     <w:rPrDefault>
       <w:rPr>
@@ -23585,7 +23878,7 @@
       </w:pPr>
     </w:pPrDefault>
   </w:docDefaults>
-  <w:latentStyles w:defLockedState="0" w:defUIPriority="99" w:defSemiHidden="0" w:defUnhideWhenUsed="0" w:defQFormat="0" w:count="377">
+  <w:latentStyles w:defLockedState="0" w:defUIPriority="99" w:defSemiHidden="0" w:defUnhideWhenUsed="0" w:defQFormat="0" w:count="376">
     <w:lsdException w:name="Normal" w:uiPriority="0" w:qFormat="1"/>
     <w:lsdException w:name="heading 1" w:uiPriority="9" w:qFormat="1"/>
     <w:lsdException w:name="heading 2" w:semiHidden="1" w:uiPriority="9" w:unhideWhenUsed="1" w:qFormat="1"/>
@@ -23962,7 +24255,6 @@
     <w:lsdException w:name="Hashtag" w:semiHidden="1" w:unhideWhenUsed="1"/>
     <w:lsdException w:name="Unresolved Mention" w:semiHidden="1" w:unhideWhenUsed="1"/>
     <w:lsdException w:name="Smart Link" w:semiHidden="1" w:unhideWhenUsed="1"/>
-    <w:lsdException w:name="Smart Link Error" w:semiHidden="1" w:unhideWhenUsed="1"/>
   </w:latentStyles>
   <w:style w:type="paragraph" w:default="1" w:styleId="Normal">
     <w:name w:val="Normal"/>
@@ -25476,7 +25768,7 @@
 </file>
 
 <file path=word/glossary/document.xml><?xml version="1.0" encoding="utf-8"?>
-<w:glossaryDocument xmlns:wpc="http://schemas.microsoft.com/office/word/2010/wordprocessingCanvas" xmlns:cx="http://schemas.microsoft.com/office/drawing/2014/chartex" xmlns:cx1="http://schemas.microsoft.com/office/drawing/2015/9/8/chartex" xmlns:cx2="http://schemas.microsoft.com/office/drawing/2015/10/21/chartex" xmlns:cx3="http://schemas.microsoft.com/office/drawing/2016/5/9/chartex" xmlns:cx4="http://schemas.microsoft.com/office/drawing/2016/5/10/chartex" xmlns:cx5="http://schemas.microsoft.com/office/drawing/2016/5/11/chartex" xmlns:cx6="http://schemas.microsoft.com/office/drawing/2016/5/12/chartex" xmlns:cx7="http://schemas.microsoft.com/office/drawing/2016/5/13/chartex" xmlns:cx8="http://schemas.microsoft.com/office/drawing/2016/5/14/chartex" xmlns:mc="http://schemas.openxmlformats.org/markup-compatibility/2006" xmlns:aink="http://schemas.microsoft.com/office/drawing/2016/ink" xmlns:am3d="http://schemas.microsoft.com/office/drawing/2017/model3d" xmlns:o="urn:schemas-microsoft-com:office:office" xmlns:r="http://schemas.openxmlformats.org/officeDocument/2006/relationships" xmlns:m="http://schemas.openxmlformats.org/officeDocument/2006/math" xmlns:v="urn:schemas-microsoft-com:vml" xmlns:wp14="http://schemas.microsoft.com/office/word/2010/wordprocessingDrawing" xmlns:wp="http://schemas.openxmlformats.org/drawingml/2006/wordprocessingDrawing" xmlns:w10="urn:schemas-microsoft-com:office:word" xmlns:w="http://schemas.openxmlformats.org/wordprocessingml/2006/main" xmlns:w14="http://schemas.microsoft.com/office/word/2010/wordml" xmlns:w15="http://schemas.microsoft.com/office/word/2012/wordml" xmlns:w16cid="http://schemas.microsoft.com/office/word/2016/wordml/cid" xmlns:w16se="http://schemas.microsoft.com/office/word/2015/wordml/symex" xmlns:wpg="http://schemas.microsoft.com/office/word/2010/wordprocessingGroup" xmlns:wpi="http://schemas.microsoft.com/office/word/2010/wordprocessingInk" xmlns:wne="http://schemas.microsoft.com/office/word/2006/wordml" xmlns:wps="http://schemas.microsoft.com/office/word/2010/wordprocessingShape" mc:Ignorable="w14 w15 w16se w16cid wp14">
+<w:glossaryDocument xmlns:wpc="http://schemas.microsoft.com/office/word/2010/wordprocessingCanvas" xmlns:cx="http://schemas.microsoft.com/office/drawing/2014/chartex" xmlns:cx1="http://schemas.microsoft.com/office/drawing/2015/9/8/chartex" xmlns:cx2="http://schemas.microsoft.com/office/drawing/2015/10/21/chartex" xmlns:cx3="http://schemas.microsoft.com/office/drawing/2016/5/9/chartex" xmlns:cx4="http://schemas.microsoft.com/office/drawing/2016/5/10/chartex" xmlns:cx5="http://schemas.microsoft.com/office/drawing/2016/5/11/chartex" xmlns:cx6="http://schemas.microsoft.com/office/drawing/2016/5/12/chartex" xmlns:cx7="http://schemas.microsoft.com/office/drawing/2016/5/13/chartex" xmlns:cx8="http://schemas.microsoft.com/office/drawing/2016/5/14/chartex" xmlns:mc="http://schemas.openxmlformats.org/markup-compatibility/2006" xmlns:aink="http://schemas.microsoft.com/office/drawing/2016/ink" xmlns:am3d="http://schemas.microsoft.com/office/drawing/2017/model3d" xmlns:o="urn:schemas-microsoft-com:office:office" xmlns:r="http://schemas.openxmlformats.org/officeDocument/2006/relationships" xmlns:m="http://schemas.openxmlformats.org/officeDocument/2006/math" xmlns:v="urn:schemas-microsoft-com:vml" xmlns:wp14="http://schemas.microsoft.com/office/word/2010/wordprocessingDrawing" xmlns:wp="http://schemas.openxmlformats.org/drawingml/2006/wordprocessingDrawing" xmlns:w10="urn:schemas-microsoft-com:office:word" xmlns:w="http://schemas.openxmlformats.org/wordprocessingml/2006/main" xmlns:w14="http://schemas.microsoft.com/office/word/2010/wordml" xmlns:w15="http://schemas.microsoft.com/office/word/2012/wordml" xmlns:w16cex="http://schemas.microsoft.com/office/word/2018/wordml/cex" xmlns:w16cid="http://schemas.microsoft.com/office/word/2016/wordml/cid" xmlns:w16="http://schemas.microsoft.com/office/word/2018/wordml" xmlns:w16se="http://schemas.microsoft.com/office/word/2015/wordml/symex" xmlns:wpg="http://schemas.microsoft.com/office/word/2010/wordprocessingGroup" xmlns:wpi="http://schemas.microsoft.com/office/word/2010/wordprocessingInk" xmlns:wne="http://schemas.microsoft.com/office/word/2006/wordml" xmlns:wps="http://schemas.microsoft.com/office/word/2010/wordprocessingShape" mc:Ignorable="w14 w15 w16se w16cid w16 w16cex wp14">
   <w:docParts>
     <w:docPart>
       <w:docPartPr>
@@ -25546,7 +25838,7 @@
 </file>
 
 <file path=word/glossary/fontTable.xml><?xml version="1.0" encoding="utf-8"?>
-<w:fonts xmlns:mc="http://schemas.openxmlformats.org/markup-compatibility/2006" xmlns:r="http://schemas.openxmlformats.org/officeDocument/2006/relationships" xmlns:w="http://schemas.openxmlformats.org/wordprocessingml/2006/main" xmlns:w14="http://schemas.microsoft.com/office/word/2010/wordml" xmlns:w15="http://schemas.microsoft.com/office/word/2012/wordml" xmlns:w16cid="http://schemas.microsoft.com/office/word/2016/wordml/cid" xmlns:w16se="http://schemas.microsoft.com/office/word/2015/wordml/symex" mc:Ignorable="w14 w15 w16se w16cid">
+<w:fonts xmlns:mc="http://schemas.openxmlformats.org/markup-compatibility/2006" xmlns:r="http://schemas.openxmlformats.org/officeDocument/2006/relationships" xmlns:w="http://schemas.openxmlformats.org/wordprocessingml/2006/main" xmlns:w14="http://schemas.microsoft.com/office/word/2010/wordml" xmlns:w15="http://schemas.microsoft.com/office/word/2012/wordml" xmlns:w16cex="http://schemas.microsoft.com/office/word/2018/wordml/cex" xmlns:w16cid="http://schemas.microsoft.com/office/word/2016/wordml/cid" xmlns:w16="http://schemas.microsoft.com/office/word/2018/wordml" xmlns:w16se="http://schemas.microsoft.com/office/word/2015/wordml/symex" mc:Ignorable="w14 w15 w16se w16cid w16 w16cex">
   <w:font w:name="Times New Roman">
     <w:panose1 w:val="02020603050405020304"/>
     <w:charset w:val="00"/>
@@ -25580,7 +25872,7 @@
     <w:charset w:val="00"/>
     <w:family w:val="swiss"/>
     <w:pitch w:val="variable"/>
-    <w:sig w:usb0="E0002AFF" w:usb1="C000247B" w:usb2="00000009" w:usb3="00000000" w:csb0="000001FF" w:csb1="00000000"/>
+    <w:sig w:usb0="E4002EFF" w:usb1="C000247B" w:usb2="00000009" w:usb3="00000000" w:csb0="000001FF" w:csb1="00000000"/>
   </w:font>
   <w:font w:name="Segoe UI">
     <w:panose1 w:val="020B0502040204020203"/>
@@ -25594,7 +25886,7 @@
     <w:charset w:val="00"/>
     <w:family w:val="swiss"/>
     <w:pitch w:val="variable"/>
-    <w:sig w:usb0="E0002AFF" w:usb1="C000247B" w:usb2="00000009" w:usb3="00000000" w:csb0="000001FF" w:csb1="00000000"/>
+    <w:sig w:usb0="A0002AEF" w:usb1="4000207B" w:usb2="00000000" w:usb3="00000000" w:csb0="000001FF" w:csb1="00000000"/>
   </w:font>
   <w:font w:name="Segoe UI Light">
     <w:panose1 w:val="020B0502040204020203"/>
@@ -25614,7 +25906,7 @@
 </file>
 
 <file path=word/glossary/settings.xml><?xml version="1.0" encoding="utf-8"?>
-<w:settings xmlns:mc="http://schemas.openxmlformats.org/markup-compatibility/2006" xmlns:o="urn:schemas-microsoft-com:office:office" xmlns:r="http://schemas.openxmlformats.org/officeDocument/2006/relationships" xmlns:m="http://schemas.openxmlformats.org/officeDocument/2006/math" xmlns:v="urn:schemas-microsoft-com:vml" xmlns:w10="urn:schemas-microsoft-com:office:word" xmlns:w="http://schemas.openxmlformats.org/wordprocessingml/2006/main" xmlns:w14="http://schemas.microsoft.com/office/word/2010/wordml" xmlns:w15="http://schemas.microsoft.com/office/word/2012/wordml" xmlns:w16cid="http://schemas.microsoft.com/office/word/2016/wordml/cid" xmlns:w16se="http://schemas.microsoft.com/office/word/2015/wordml/symex" xmlns:sl="http://schemas.openxmlformats.org/schemaLibrary/2006/main" mc:Ignorable="w14 w15 w16se w16cid">
+<w:settings xmlns:mc="http://schemas.openxmlformats.org/markup-compatibility/2006" xmlns:o="urn:schemas-microsoft-com:office:office" xmlns:r="http://schemas.openxmlformats.org/officeDocument/2006/relationships" xmlns:m="http://schemas.openxmlformats.org/officeDocument/2006/math" xmlns:v="urn:schemas-microsoft-com:vml" xmlns:w10="urn:schemas-microsoft-com:office:word" xmlns:w="http://schemas.openxmlformats.org/wordprocessingml/2006/main" xmlns:w14="http://schemas.microsoft.com/office/word/2010/wordml" xmlns:w15="http://schemas.microsoft.com/office/word/2012/wordml" xmlns:w16cex="http://schemas.microsoft.com/office/word/2018/wordml/cex" xmlns:w16cid="http://schemas.microsoft.com/office/word/2016/wordml/cid" xmlns:w16="http://schemas.microsoft.com/office/word/2018/wordml" xmlns:w16se="http://schemas.microsoft.com/office/word/2015/wordml/symex" xmlns:sl="http://schemas.openxmlformats.org/schemaLibrary/2006/main" mc:Ignorable="w14 w15 w16se w16cid w16 w16cex">
   <w:view w:val="normal"/>
   <w:defaultTabStop w:val="720"/>
   <w:characterSpacingControl w:val="doNotCompress"/>
@@ -25655,7 +25947,7 @@
 </file>
 
 <file path=word/glossary/styles.xml><?xml version="1.0" encoding="utf-8"?>
-<w:styles xmlns:mc="http://schemas.openxmlformats.org/markup-compatibility/2006" xmlns:r="http://schemas.openxmlformats.org/officeDocument/2006/relationships" xmlns:w="http://schemas.openxmlformats.org/wordprocessingml/2006/main" xmlns:w14="http://schemas.microsoft.com/office/word/2010/wordml" xmlns:w15="http://schemas.microsoft.com/office/word/2012/wordml" xmlns:w16cid="http://schemas.microsoft.com/office/word/2016/wordml/cid" xmlns:w16se="http://schemas.microsoft.com/office/word/2015/wordml/symex" mc:Ignorable="w14 w15 w16se w16cid">
+<w:styles xmlns:mc="http://schemas.openxmlformats.org/markup-compatibility/2006" xmlns:r="http://schemas.openxmlformats.org/officeDocument/2006/relationships" xmlns:w="http://schemas.openxmlformats.org/wordprocessingml/2006/main" xmlns:w14="http://schemas.microsoft.com/office/word/2010/wordml" xmlns:w15="http://schemas.microsoft.com/office/word/2012/wordml" xmlns:w16cex="http://schemas.microsoft.com/office/word/2018/wordml/cex" xmlns:w16cid="http://schemas.microsoft.com/office/word/2016/wordml/cid" xmlns:w16="http://schemas.microsoft.com/office/word/2018/wordml" xmlns:w16se="http://schemas.microsoft.com/office/word/2015/wordml/symex" mc:Ignorable="w14 w15 w16se w16cid w16 w16cex">
   <w:docDefaults>
     <w:rPrDefault>
       <w:rPr>
@@ -25671,7 +25963,7 @@
       </w:pPr>
     </w:pPrDefault>
   </w:docDefaults>
-  <w:latentStyles w:defLockedState="0" w:defUIPriority="99" w:defSemiHidden="0" w:defUnhideWhenUsed="0" w:defQFormat="0" w:count="377">
+  <w:latentStyles w:defLockedState="0" w:defUIPriority="99" w:defSemiHidden="0" w:defUnhideWhenUsed="0" w:defQFormat="0" w:count="376">
     <w:lsdException w:name="Normal" w:uiPriority="0" w:qFormat="1"/>
     <w:lsdException w:name="heading 1" w:uiPriority="9" w:qFormat="1"/>
     <w:lsdException w:name="heading 2" w:semiHidden="1" w:uiPriority="9" w:unhideWhenUsed="1" w:qFormat="1"/>
@@ -26048,7 +26340,6 @@
     <w:lsdException w:name="Hashtag" w:semiHidden="1" w:unhideWhenUsed="1"/>
     <w:lsdException w:name="Unresolved Mention" w:semiHidden="1" w:unhideWhenUsed="1"/>
     <w:lsdException w:name="Smart Link" w:semiHidden="1" w:unhideWhenUsed="1"/>
-    <w:lsdException w:name="Smart Link Error" w:semiHidden="1" w:unhideWhenUsed="1"/>
   </w:latentStyles>
   <w:style w:type="paragraph" w:default="1" w:styleId="Normal">
     <w:name w:val="Normal"/>
@@ -26093,7 +26384,7 @@
 </file>
 
 <file path=word/glossary/webSettings.xml><?xml version="1.0" encoding="utf-8"?>
-<w:webSettings xmlns:mc="http://schemas.openxmlformats.org/markup-compatibility/2006" xmlns:r="http://schemas.openxmlformats.org/officeDocument/2006/relationships" xmlns:w="http://schemas.openxmlformats.org/wordprocessingml/2006/main" xmlns:w14="http://schemas.microsoft.com/office/word/2010/wordml" xmlns:w15="http://schemas.microsoft.com/office/word/2012/wordml" xmlns:w16cid="http://schemas.microsoft.com/office/word/2016/wordml/cid" xmlns:w16se="http://schemas.microsoft.com/office/word/2015/wordml/symex" mc:Ignorable="w14 w15 w16se w16cid">
+<w:webSettings xmlns:mc="http://schemas.openxmlformats.org/markup-compatibility/2006" xmlns:r="http://schemas.openxmlformats.org/officeDocument/2006/relationships" xmlns:w="http://schemas.openxmlformats.org/wordprocessingml/2006/main" xmlns:w14="http://schemas.microsoft.com/office/word/2010/wordml" xmlns:w15="http://schemas.microsoft.com/office/word/2012/wordml" xmlns:w16cex="http://schemas.microsoft.com/office/word/2018/wordml/cex" xmlns:w16cid="http://schemas.microsoft.com/office/word/2016/wordml/cid" xmlns:w16="http://schemas.microsoft.com/office/word/2018/wordml" xmlns:w16se="http://schemas.microsoft.com/office/word/2015/wordml/symex" mc:Ignorable="w14 w15 w16se w16cid w16 w16cex">
   <w:optimizeForBrowser/>
   <w:allowPNG/>
 </w:webSettings>
@@ -26406,10 +26697,25 @@
 </file>
 
 <file path=customXml/item2.xml><?xml version="1.0" encoding="utf-8"?>
-<b:Sources xmlns:b="http://schemas.openxmlformats.org/officeDocument/2006/bibliography" xmlns="http://schemas.openxmlformats.org/officeDocument/2006/bibliography" SelectedStyle="\APASixthEditionOfficeOnline.xsl" StyleName="APA" Version="6"/>
+<?mso-contentType ?>
+<FormTemplates xmlns="http://schemas.microsoft.com/sharepoint/v3/contenttype/forms">
+  <Display>DocumentLibraryForm</Display>
+  <Edit>DocumentLibraryForm</Edit>
+  <New>DocumentLibraryForm</New>
+</FormTemplates>
 </file>
 
 <file path=customXml/item3.xml><?xml version="1.0" encoding="utf-8"?>
+<p:properties xmlns:p="http://schemas.microsoft.com/office/2006/metadata/properties" xmlns:xsi="http://www.w3.org/2001/XMLSchema-instance" xmlns:pc="http://schemas.microsoft.com/office/infopath/2007/PartnerControls">
+  <documentManagement>
+    <_ip_UnifiedCompliancePolicyUIAction xmlns="http://schemas.microsoft.com/sharepoint/v3" xsi:nil="true"/>
+    <_ip_UnifiedCompliancePolicyProperties xmlns="http://schemas.microsoft.com/sharepoint/v3" xsi:nil="true"/>
+    <MediaServiceKeyPoints xmlns="413917e0-3c85-4042-b3d6-b66207b014b2" xsi:nil="true"/>
+  </documentManagement>
+</p:properties>
+</file>
+
+<file path=customXml/item4.xml><?xml version="1.0" encoding="utf-8"?>
 <ct:contentTypeSchema xmlns:ct="http://schemas.microsoft.com/office/2006/metadata/contentType" xmlns:ma="http://schemas.microsoft.com/office/2006/metadata/properties/metaAttributes" ct:_="" ma:_="" ma:contentTypeName="Document" ma:contentTypeID="0x01010093C1795788187346AB76A77043A8D3E6" ma:contentTypeVersion="15" ma:contentTypeDescription="Create a new document." ma:contentTypeScope="" ma:versionID="44674666eb4ed31f4ab9d40155aa0781">
   <xsd:schema xmlns:xsd="http://www.w3.org/2001/XMLSchema" xmlns:xs="http://www.w3.org/2001/XMLSchema" xmlns:p="http://schemas.microsoft.com/office/2006/metadata/properties" xmlns:ns1="http://schemas.microsoft.com/sharepoint/v3" xmlns:ns2="413917e0-3c85-4042-b3d6-b66207b014b2" xmlns:ns3="121cbfdf-642d-47d5-bb31-23acd4d6d77c" targetNamespace="http://schemas.microsoft.com/office/2006/metadata/properties" ma:root="true" ma:fieldsID="228616c3723b99adfeaade7cb0a6810e" ns1:_="" ns2:_="" ns3:_="">
     <xsd:import namespace="http://schemas.microsoft.com/sharepoint/v3"/>
@@ -26649,23 +26955,8 @@
 </ct:contentTypeSchema>
 </file>
 
-<file path=customXml/item4.xml><?xml version="1.0" encoding="utf-8"?>
-<?mso-contentType ?>
-<FormTemplates xmlns="http://schemas.microsoft.com/sharepoint/v3/contenttype/forms">
-  <Display>DocumentLibraryForm</Display>
-  <Edit>DocumentLibraryForm</Edit>
-  <New>DocumentLibraryForm</New>
-</FormTemplates>
-</file>
-
 <file path=customXml/item5.xml><?xml version="1.0" encoding="utf-8"?>
-<p:properties xmlns:p="http://schemas.microsoft.com/office/2006/metadata/properties" xmlns:xsi="http://www.w3.org/2001/XMLSchema-instance" xmlns:pc="http://schemas.microsoft.com/office/infopath/2007/PartnerControls">
-  <documentManagement>
-    <_ip_UnifiedCompliancePolicyUIAction xmlns="http://schemas.microsoft.com/sharepoint/v3" xsi:nil="true"/>
-    <_ip_UnifiedCompliancePolicyProperties xmlns="http://schemas.microsoft.com/sharepoint/v3" xsi:nil="true"/>
-    <MediaServiceKeyPoints xmlns="413917e0-3c85-4042-b3d6-b66207b014b2" xsi:nil="true"/>
-  </documentManagement>
-</p:properties>
+<b:Sources xmlns:b="http://schemas.openxmlformats.org/officeDocument/2006/bibliography" xmlns="http://schemas.openxmlformats.org/officeDocument/2006/bibliography" SelectedStyle="\APASixthEditionOfficeOnline.xsl" StyleName="APA" Version="6"/>
 </file>
 
 <file path=customXml/itemProps1.xml><?xml version="1.0" encoding="utf-8"?>
@@ -26677,21 +26968,55 @@
 </file>
 
 <file path=customXml/itemProps2.xml><?xml version="1.0" encoding="utf-8"?>
-<ds:datastoreItem xmlns:ds="http://schemas.openxmlformats.org/officeDocument/2006/customXml" ds:itemID="{68FEDF07-386F-4DA3-B556-BC1E948DE227}">
+<ds:datastoreItem xmlns:ds="http://schemas.openxmlformats.org/officeDocument/2006/customXml" ds:itemID="{48E1D779-4F73-48FE-B673-18881D728F8E}">
   <ds:schemaRefs>
-    <ds:schemaRef ds:uri="http://schemas.openxmlformats.org/officeDocument/2006/bibliography"/>
+    <ds:schemaRef ds:uri="http://schemas.microsoft.com/sharepoint/v3/contenttype/forms"/>
   </ds:schemaRefs>
 </ds:datastoreItem>
 </file>
 
 <file path=customXml/itemProps3.xml><?xml version="1.0" encoding="utf-8"?>
-<ds:datastoreItem xmlns:ds="http://schemas.openxmlformats.org/officeDocument/2006/customXml" ds:itemID="{499DB128-67EF-4633-8AEE-8F071CC27E86}"/>
+<ds:datastoreItem xmlns:ds="http://schemas.openxmlformats.org/officeDocument/2006/customXml" ds:itemID="{8FE4FFAC-1E63-4747-9C88-68869DB09CE0}">
+  <ds:schemaRefs>
+    <ds:schemaRef ds:uri="http://purl.org/dc/elements/1.1/"/>
+    <ds:schemaRef ds:uri="http://schemas.microsoft.com/sharepoint/v3"/>
+    <ds:schemaRef ds:uri="121cbfdf-642d-47d5-bb31-23acd4d6d77c"/>
+    <ds:schemaRef ds:uri="http://schemas.microsoft.com/office/2006/documentManagement/types"/>
+    <ds:schemaRef ds:uri="http://schemas.microsoft.com/office/infopath/2007/PartnerControls"/>
+    <ds:schemaRef ds:uri="http://www.w3.org/XML/1998/namespace"/>
+    <ds:schemaRef ds:uri="http://schemas.openxmlformats.org/package/2006/metadata/core-properties"/>
+    <ds:schemaRef ds:uri="http://purl.org/dc/dcmitype/"/>
+    <ds:schemaRef ds:uri="413917e0-3c85-4042-b3d6-b66207b014b2"/>
+    <ds:schemaRef ds:uri="http://schemas.microsoft.com/office/2006/metadata/properties"/>
+    <ds:schemaRef ds:uri="http://purl.org/dc/terms/"/>
+  </ds:schemaRefs>
+</ds:datastoreItem>
 </file>
 
 <file path=customXml/itemProps4.xml><?xml version="1.0" encoding="utf-8"?>
-<ds:datastoreItem xmlns:ds="http://schemas.openxmlformats.org/officeDocument/2006/customXml" ds:itemID="{48E1D779-4F73-48FE-B673-18881D728F8E}"/>
+<ds:datastoreItem xmlns:ds="http://schemas.openxmlformats.org/officeDocument/2006/customXml" ds:itemID="{499DB128-67EF-4633-8AEE-8F071CC27E86}">
+  <ds:schemaRefs>
+    <ds:schemaRef ds:uri="http://schemas.microsoft.com/office/2006/metadata/contentType"/>
+    <ds:schemaRef ds:uri="http://schemas.microsoft.com/office/2006/metadata/properties/metaAttributes"/>
+    <ds:schemaRef ds:uri="http://www.w3.org/2001/XMLSchema"/>
+    <ds:schemaRef ds:uri="http://schemas.microsoft.com/office/2006/metadata/properties"/>
+    <ds:schemaRef ds:uri="http://schemas.microsoft.com/sharepoint/v3"/>
+    <ds:schemaRef ds:uri="413917e0-3c85-4042-b3d6-b66207b014b2"/>
+    <ds:schemaRef ds:uri="121cbfdf-642d-47d5-bb31-23acd4d6d77c"/>
+    <ds:schemaRef ds:uri="http://schemas.microsoft.com/office/2006/documentManagement/types"/>
+    <ds:schemaRef ds:uri="http://schemas.microsoft.com/office/infopath/2007/PartnerControls"/>
+    <ds:schemaRef ds:uri="http://schemas.openxmlformats.org/package/2006/metadata/core-properties"/>
+    <ds:schemaRef ds:uri="http://purl.org/dc/elements/1.1/"/>
+    <ds:schemaRef ds:uri="http://purl.org/dc/terms/"/>
+    <ds:schemaRef ds:uri="http://schemas.microsoft.com/internal/obd"/>
+  </ds:schemaRefs>
+</ds:datastoreItem>
 </file>
 
 <file path=customXml/itemProps5.xml><?xml version="1.0" encoding="utf-8"?>
-<ds:datastoreItem xmlns:ds="http://schemas.openxmlformats.org/officeDocument/2006/customXml" ds:itemID="{8FE4FFAC-1E63-4747-9C88-68869DB09CE0}"/>
+<ds:datastoreItem xmlns:ds="http://schemas.openxmlformats.org/officeDocument/2006/customXml" ds:itemID="{6AC59FD2-4031-4016-B81B-0240738F0027}">
+  <ds:schemaRefs>
+    <ds:schemaRef ds:uri="http://schemas.openxmlformats.org/officeDocument/2006/bibliography"/>
+  </ds:schemaRefs>
+</ds:datastoreItem>
 </file>
</xml_diff>